<commit_message>
Proyecto terminado y testeado
</commit_message>
<xml_diff>
--- a/Documentación EasyCode.docx
+++ b/Documentación EasyCode.docx
@@ -1,6 +1,6 @@
 
 <file path=word/document.xml><?xml version="1.0" encoding="utf-8"?>
-<w:document xmlns:wpc="http://schemas.microsoft.com/office/word/2010/wordprocessingCanvas" xmlns:mc="http://schemas.openxmlformats.org/markup-compatibility/2006" xmlns:o="urn:schemas-microsoft-com:office:office" xmlns:r="http://schemas.openxmlformats.org/officeDocument/2006/relationships" xmlns:m="http://schemas.openxmlformats.org/officeDocument/2006/math" xmlns:v="urn:schemas-microsoft-com:vml" xmlns:wp14="http://schemas.microsoft.com/office/word/2010/wordprocessingDrawing" xmlns:wp="http://schemas.openxmlformats.org/drawingml/2006/wordprocessingDrawing" xmlns:w10="urn:schemas-microsoft-com:office:word" xmlns:w="http://schemas.openxmlformats.org/wordprocessingml/2006/main" xmlns:w14="http://schemas.microsoft.com/office/word/2010/wordml" xmlns:w15="http://schemas.microsoft.com/office/word/2012/wordml" xmlns:wpg="http://schemas.microsoft.com/office/word/2010/wordprocessingGroup" xmlns:wpi="http://schemas.microsoft.com/office/word/2010/wordprocessingInk" xmlns:wne="http://schemas.microsoft.com/office/word/2006/wordml" xmlns:wps="http://schemas.microsoft.com/office/word/2010/wordprocessingShape" mc:Ignorable="w14 w15 wp14">
+<w:document xmlns:wpc="http://schemas.microsoft.com/office/word/2010/wordprocessingCanvas" xmlns:cx="http://schemas.microsoft.com/office/drawing/2014/chartex" xmlns:cx1="http://schemas.microsoft.com/office/drawing/2015/9/8/chartex" xmlns:cx2="http://schemas.microsoft.com/office/drawing/2015/10/21/chartex" xmlns:cx3="http://schemas.microsoft.com/office/drawing/2016/5/9/chartex" xmlns:cx4="http://schemas.microsoft.com/office/drawing/2016/5/10/chartex" xmlns:cx5="http://schemas.microsoft.com/office/drawing/2016/5/11/chartex" xmlns:cx6="http://schemas.microsoft.com/office/drawing/2016/5/12/chartex" xmlns:cx7="http://schemas.microsoft.com/office/drawing/2016/5/13/chartex" xmlns:cx8="http://schemas.microsoft.com/office/drawing/2016/5/14/chartex" xmlns:mc="http://schemas.openxmlformats.org/markup-compatibility/2006" xmlns:aink="http://schemas.microsoft.com/office/drawing/2016/ink" xmlns:am3d="http://schemas.microsoft.com/office/drawing/2017/model3d" xmlns:o="urn:schemas-microsoft-com:office:office" xmlns:r="http://schemas.openxmlformats.org/officeDocument/2006/relationships" xmlns:m="http://schemas.openxmlformats.org/officeDocument/2006/math" xmlns:v="urn:schemas-microsoft-com:vml" xmlns:wp14="http://schemas.microsoft.com/office/word/2010/wordprocessingDrawing" xmlns:wp="http://schemas.openxmlformats.org/drawingml/2006/wordprocessingDrawing" xmlns:w10="urn:schemas-microsoft-com:office:word" xmlns:w="http://schemas.openxmlformats.org/wordprocessingml/2006/main" xmlns:w14="http://schemas.microsoft.com/office/word/2010/wordml" xmlns:w15="http://schemas.microsoft.com/office/word/2012/wordml" xmlns:w16cid="http://schemas.microsoft.com/office/word/2016/wordml/cid" xmlns:w16se="http://schemas.microsoft.com/office/word/2015/wordml/symex" xmlns:wpg="http://schemas.microsoft.com/office/word/2010/wordprocessingGroup" xmlns:wpi="http://schemas.microsoft.com/office/word/2010/wordprocessingInk" xmlns:wne="http://schemas.microsoft.com/office/word/2006/wordml" xmlns:wps="http://schemas.microsoft.com/office/word/2010/wordprocessingShape" mc:Ignorable="w14 w15 w16se w16cid wp14">
   <w:body>
     <w:p>
       <w:pPr>
@@ -33,10 +33,12 @@
           <w:sz w:val="24"/>
           <w:szCs w:val="24"/>
         </w:rPr>
-        <w:t xml:space="preserve"> </w:t>
-      </w:r>
-      <w:proofErr w:type="gramStart"/>
-      <w:r>
+        <w:t xml:space="preserve"> del Proyecto:</w:t>
+      </w:r>
+    </w:p>
+    <w:p>
+      <w:pPr>
+        <w:jc w:val="center"/>
         <w:rPr>
           <w:rFonts w:ascii="Times New Roman" w:eastAsia="Times New Roman" w:hAnsi="Times New Roman" w:cs="Times New Roman"/>
           <w:b/>
@@ -44,9 +46,7 @@
           <w:sz w:val="24"/>
           <w:szCs w:val="24"/>
         </w:rPr>
-        <w:t>del</w:t>
-      </w:r>
-      <w:proofErr w:type="gramEnd"/>
+      </w:pPr>
       <w:r>
         <w:rPr>
           <w:rFonts w:ascii="Times New Roman" w:eastAsia="Times New Roman" w:hAnsi="Times New Roman" w:cs="Times New Roman"/>
@@ -55,66 +55,24 @@
           <w:sz w:val="24"/>
           <w:szCs w:val="24"/>
         </w:rPr>
-        <w:t xml:space="preserve"> Proyecto:</w:t>
-      </w:r>
-    </w:p>
-    <w:p>
-      <w:pPr>
-        <w:jc w:val="center"/>
-        <w:rPr>
-          <w:rFonts w:ascii="Times New Roman" w:eastAsia="Times New Roman" w:hAnsi="Times New Roman" w:cs="Times New Roman"/>
-          <w:b/>
-          <w:bCs/>
-          <w:sz w:val="24"/>
-          <w:szCs w:val="24"/>
-        </w:rPr>
-      </w:pPr>
-      <w:proofErr w:type="gramStart"/>
-      <w:r>
-        <w:rPr>
-          <w:rFonts w:ascii="Times New Roman" w:eastAsia="Times New Roman" w:hAnsi="Times New Roman" w:cs="Times New Roman"/>
-          <w:b/>
-          <w:bCs/>
-          <w:sz w:val="24"/>
-          <w:szCs w:val="24"/>
-        </w:rPr>
-        <w:t>backlog</w:t>
-      </w:r>
-      <w:proofErr w:type="gramEnd"/>
-    </w:p>
-    <w:p>
-      <w:pPr>
-        <w:rPr>
-          <w:rFonts w:ascii="Times New Roman" w:eastAsia="Times New Roman" w:hAnsi="Times New Roman" w:cs="Times New Roman"/>
-          <w:sz w:val="24"/>
-          <w:szCs w:val="24"/>
-        </w:rPr>
-      </w:pPr>
-      <w:r>
-        <w:rPr>
-          <w:rFonts w:ascii="Times New Roman" w:eastAsia="Times New Roman" w:hAnsi="Times New Roman" w:cs="Times New Roman"/>
-          <w:sz w:val="24"/>
-          <w:szCs w:val="24"/>
-        </w:rPr>
-        <w:t xml:space="preserve">José </w:t>
-      </w:r>
-      <w:proofErr w:type="spellStart"/>
-      <w:r>
-        <w:rPr>
-          <w:rFonts w:ascii="Times New Roman" w:eastAsia="Times New Roman" w:hAnsi="Times New Roman" w:cs="Times New Roman"/>
-          <w:sz w:val="24"/>
-          <w:szCs w:val="24"/>
-        </w:rPr>
-        <w:t>Valverde</w:t>
-      </w:r>
-      <w:proofErr w:type="spellEnd"/>
-      <w:r>
-        <w:rPr>
-          <w:rFonts w:ascii="Times New Roman" w:eastAsia="Times New Roman" w:hAnsi="Times New Roman" w:cs="Times New Roman"/>
-          <w:sz w:val="24"/>
-          <w:szCs w:val="24"/>
-        </w:rPr>
-        <w:t>:</w:t>
+        <w:t>Backlog</w:t>
+      </w:r>
+    </w:p>
+    <w:p>
+      <w:pPr>
+        <w:rPr>
+          <w:rFonts w:ascii="Times New Roman" w:eastAsia="Times New Roman" w:hAnsi="Times New Roman" w:cs="Times New Roman"/>
+          <w:sz w:val="24"/>
+          <w:szCs w:val="24"/>
+        </w:rPr>
+      </w:pPr>
+      <w:r>
+        <w:rPr>
+          <w:rFonts w:ascii="Times New Roman" w:eastAsia="Times New Roman" w:hAnsi="Times New Roman" w:cs="Times New Roman"/>
+          <w:sz w:val="24"/>
+          <w:szCs w:val="24"/>
+        </w:rPr>
+        <w:t>José Valverde:</w:t>
       </w:r>
     </w:p>
     <w:p>
@@ -225,6 +183,7 @@
         <w:rPr>
           <w:sz w:val="24"/>
           <w:szCs w:val="24"/>
+          <w:lang w:val="es-GT"/>
         </w:rPr>
       </w:pPr>
       <w:proofErr w:type="spellStart"/>
@@ -233,6 +192,7 @@
           <w:rFonts w:ascii="Times New Roman" w:eastAsia="Times New Roman" w:hAnsi="Times New Roman" w:cs="Times New Roman"/>
           <w:sz w:val="24"/>
           <w:szCs w:val="24"/>
+          <w:lang w:val="es-GT"/>
         </w:rPr>
         <w:t>Modificacióñn</w:t>
       </w:r>
@@ -242,61 +202,26 @@
           <w:rFonts w:ascii="Times New Roman" w:eastAsia="Times New Roman" w:hAnsi="Times New Roman" w:cs="Times New Roman"/>
           <w:sz w:val="24"/>
           <w:szCs w:val="24"/>
-        </w:rPr>
-        <w:t xml:space="preserve"> de base de </w:t>
-      </w:r>
-      <w:proofErr w:type="spellStart"/>
-      <w:r>
-        <w:rPr>
-          <w:rFonts w:ascii="Times New Roman" w:eastAsia="Times New Roman" w:hAnsi="Times New Roman" w:cs="Times New Roman"/>
-          <w:sz w:val="24"/>
-          <w:szCs w:val="24"/>
-        </w:rPr>
-        <w:t>datos</w:t>
-      </w:r>
-      <w:proofErr w:type="spellEnd"/>
-      <w:r>
-        <w:rPr>
-          <w:rFonts w:ascii="Times New Roman" w:eastAsia="Times New Roman" w:hAnsi="Times New Roman" w:cs="Times New Roman"/>
-          <w:sz w:val="24"/>
-          <w:szCs w:val="24"/>
-        </w:rPr>
-        <w:t xml:space="preserve"> 10:06</w:t>
-      </w:r>
-    </w:p>
-    <w:p>
-      <w:pPr>
-        <w:rPr>
-          <w:rFonts w:ascii="Times New Roman" w:eastAsia="Times New Roman" w:hAnsi="Times New Roman" w:cs="Times New Roman"/>
-          <w:sz w:val="24"/>
-          <w:szCs w:val="24"/>
-        </w:rPr>
-      </w:pPr>
-      <w:r>
-        <w:rPr>
-          <w:rFonts w:ascii="Times New Roman" w:eastAsia="Times New Roman" w:hAnsi="Times New Roman" w:cs="Times New Roman"/>
-          <w:sz w:val="24"/>
-          <w:szCs w:val="24"/>
-        </w:rPr>
-        <w:t xml:space="preserve">Denis </w:t>
-      </w:r>
-      <w:proofErr w:type="spellStart"/>
-      <w:r>
-        <w:rPr>
-          <w:rFonts w:ascii="Times New Roman" w:eastAsia="Times New Roman" w:hAnsi="Times New Roman" w:cs="Times New Roman"/>
-          <w:sz w:val="24"/>
-          <w:szCs w:val="24"/>
-        </w:rPr>
-        <w:t>Arango</w:t>
-      </w:r>
-      <w:proofErr w:type="spellEnd"/>
-      <w:r>
-        <w:rPr>
-          <w:rFonts w:ascii="Times New Roman" w:eastAsia="Times New Roman" w:hAnsi="Times New Roman" w:cs="Times New Roman"/>
-          <w:sz w:val="24"/>
-          <w:szCs w:val="24"/>
-        </w:rPr>
-        <w:t>:</w:t>
+          <w:lang w:val="es-GT"/>
+        </w:rPr>
+        <w:t xml:space="preserve"> de base de datos 10:06</w:t>
+      </w:r>
+    </w:p>
+    <w:p>
+      <w:pPr>
+        <w:rPr>
+          <w:rFonts w:ascii="Times New Roman" w:eastAsia="Times New Roman" w:hAnsi="Times New Roman" w:cs="Times New Roman"/>
+          <w:sz w:val="24"/>
+          <w:szCs w:val="24"/>
+        </w:rPr>
+      </w:pPr>
+      <w:r>
+        <w:rPr>
+          <w:rFonts w:ascii="Times New Roman" w:eastAsia="Times New Roman" w:hAnsi="Times New Roman" w:cs="Times New Roman"/>
+          <w:sz w:val="24"/>
+          <w:szCs w:val="24"/>
+        </w:rPr>
+        <w:t>Denis Arango:</w:t>
       </w:r>
     </w:p>
     <w:p>
@@ -358,50 +283,18 @@
         <w:rPr>
           <w:sz w:val="24"/>
           <w:szCs w:val="24"/>
-        </w:rPr>
-      </w:pPr>
-      <w:proofErr w:type="spellStart"/>
-      <w:r>
-        <w:rPr>
-          <w:rFonts w:ascii="Times New Roman" w:eastAsia="Times New Roman" w:hAnsi="Times New Roman" w:cs="Times New Roman"/>
-        </w:rPr>
-        <w:t>Creación</w:t>
-      </w:r>
-      <w:proofErr w:type="spellEnd"/>
-      <w:r>
-        <w:rPr>
-          <w:rFonts w:ascii="Times New Roman" w:eastAsia="Times New Roman" w:hAnsi="Times New Roman" w:cs="Times New Roman"/>
-        </w:rPr>
-        <w:t xml:space="preserve"> de </w:t>
-      </w:r>
-      <w:proofErr w:type="spellStart"/>
-      <w:r>
-        <w:rPr>
-          <w:rFonts w:ascii="Times New Roman" w:eastAsia="Times New Roman" w:hAnsi="Times New Roman" w:cs="Times New Roman"/>
-        </w:rPr>
-        <w:t>paquetes</w:t>
-      </w:r>
-      <w:proofErr w:type="spellEnd"/>
-      <w:r>
-        <w:rPr>
-          <w:rFonts w:ascii="Times New Roman" w:eastAsia="Times New Roman" w:hAnsi="Times New Roman" w:cs="Times New Roman"/>
-        </w:rPr>
-        <w:t xml:space="preserve"> y </w:t>
-      </w:r>
-      <w:proofErr w:type="spellStart"/>
-      <w:r>
-        <w:rPr>
-          <w:rFonts w:ascii="Times New Roman" w:eastAsia="Times New Roman" w:hAnsi="Times New Roman" w:cs="Times New Roman"/>
-        </w:rPr>
-        <w:t>clases</w:t>
-      </w:r>
-      <w:proofErr w:type="spellEnd"/>
-      <w:r>
-        <w:rPr>
-          <w:rFonts w:ascii="Times New Roman" w:eastAsia="Times New Roman" w:hAnsi="Times New Roman" w:cs="Times New Roman"/>
-        </w:rPr>
-        <w:t xml:space="preserve"> 10:15</w:t>
-      </w:r>
+          <w:lang w:val="es-GT"/>
+        </w:rPr>
+      </w:pPr>
+      <w:r>
+        <w:rPr>
+          <w:rFonts w:ascii="Times New Roman" w:eastAsia="Times New Roman" w:hAnsi="Times New Roman" w:cs="Times New Roman"/>
+          <w:lang w:val="es-GT"/>
+        </w:rPr>
+        <w:t>Creación de paquetes y clases 10:15</w:t>
+      </w:r>
+      <w:bookmarkStart w:id="0" w:name="_GoBack"/>
+      <w:bookmarkEnd w:id="0"/>
     </w:p>
     <w:p>
       <w:pPr>
@@ -413,49 +306,15 @@
         <w:rPr>
           <w:sz w:val="24"/>
           <w:szCs w:val="24"/>
-        </w:rPr>
-      </w:pPr>
-      <w:proofErr w:type="spellStart"/>
-      <w:r>
-        <w:rPr>
-          <w:rFonts w:ascii="Times New Roman" w:eastAsia="Times New Roman" w:hAnsi="Times New Roman" w:cs="Times New Roman"/>
-        </w:rPr>
-        <w:t>Modificación</w:t>
-      </w:r>
-      <w:proofErr w:type="spellEnd"/>
-      <w:r>
-        <w:rPr>
-          <w:rFonts w:ascii="Times New Roman" w:eastAsia="Times New Roman" w:hAnsi="Times New Roman" w:cs="Times New Roman"/>
-        </w:rPr>
-        <w:t xml:space="preserve"> </w:t>
-      </w:r>
-      <w:proofErr w:type="spellStart"/>
-      <w:r>
-        <w:rPr>
-          <w:rFonts w:ascii="Times New Roman" w:eastAsia="Times New Roman" w:hAnsi="Times New Roman" w:cs="Times New Roman"/>
-        </w:rPr>
-        <w:t>en</w:t>
-      </w:r>
-      <w:proofErr w:type="spellEnd"/>
-      <w:r>
-        <w:rPr>
-          <w:rFonts w:ascii="Times New Roman" w:eastAsia="Times New Roman" w:hAnsi="Times New Roman" w:cs="Times New Roman"/>
-        </w:rPr>
-        <w:t xml:space="preserve"> el </w:t>
-      </w:r>
-      <w:proofErr w:type="spellStart"/>
-      <w:r>
-        <w:rPr>
-          <w:rFonts w:ascii="Times New Roman" w:eastAsia="Times New Roman" w:hAnsi="Times New Roman" w:cs="Times New Roman"/>
-        </w:rPr>
-        <w:t>repositorio</w:t>
-      </w:r>
-      <w:proofErr w:type="spellEnd"/>
-      <w:r>
-        <w:rPr>
-          <w:rFonts w:ascii="Times New Roman" w:eastAsia="Times New Roman" w:hAnsi="Times New Roman" w:cs="Times New Roman"/>
-        </w:rPr>
-        <w:t xml:space="preserve"> de GitHub 10:18</w:t>
+          <w:lang w:val="es-GT"/>
+        </w:rPr>
+      </w:pPr>
+      <w:r>
+        <w:rPr>
+          <w:rFonts w:ascii="Times New Roman" w:eastAsia="Times New Roman" w:hAnsi="Times New Roman" w:cs="Times New Roman"/>
+          <w:lang w:val="es-GT"/>
+        </w:rPr>
+        <w:t>Modificación en el repositorio de GitHub 10:18</w:t>
       </w:r>
     </w:p>
     <w:p>
@@ -503,61 +362,17 @@
         <w:rPr>
           <w:sz w:val="24"/>
           <w:szCs w:val="24"/>
-        </w:rPr>
-      </w:pPr>
-      <w:proofErr w:type="spellStart"/>
-      <w:r>
-        <w:rPr>
-          <w:rFonts w:ascii="Times New Roman" w:eastAsia="Times New Roman" w:hAnsi="Times New Roman" w:cs="Times New Roman"/>
-          <w:sz w:val="24"/>
-          <w:szCs w:val="24"/>
-        </w:rPr>
-        <w:t>Modificación</w:t>
-      </w:r>
-      <w:proofErr w:type="spellEnd"/>
-      <w:r>
-        <w:rPr>
-          <w:rFonts w:ascii="Times New Roman" w:eastAsia="Times New Roman" w:hAnsi="Times New Roman" w:cs="Times New Roman"/>
-          <w:sz w:val="24"/>
-          <w:szCs w:val="24"/>
-        </w:rPr>
-        <w:t xml:space="preserve"> de POM (</w:t>
-      </w:r>
-      <w:proofErr w:type="spellStart"/>
-      <w:r>
-        <w:rPr>
-          <w:rFonts w:ascii="Times New Roman" w:eastAsia="Times New Roman" w:hAnsi="Times New Roman" w:cs="Times New Roman"/>
-          <w:sz w:val="24"/>
-          <w:szCs w:val="24"/>
-        </w:rPr>
-        <w:t>implementación</w:t>
-      </w:r>
-      <w:proofErr w:type="spellEnd"/>
-      <w:r>
-        <w:rPr>
-          <w:rFonts w:ascii="Times New Roman" w:eastAsia="Times New Roman" w:hAnsi="Times New Roman" w:cs="Times New Roman"/>
-          <w:sz w:val="24"/>
-          <w:szCs w:val="24"/>
-        </w:rPr>
-        <w:t xml:space="preserve"> de </w:t>
-      </w:r>
-      <w:proofErr w:type="spellStart"/>
-      <w:r>
-        <w:rPr>
-          <w:rFonts w:ascii="Times New Roman" w:eastAsia="Times New Roman" w:hAnsi="Times New Roman" w:cs="Times New Roman"/>
-          <w:sz w:val="24"/>
-          <w:szCs w:val="24"/>
-        </w:rPr>
-        <w:t>dependencias</w:t>
-      </w:r>
-      <w:proofErr w:type="spellEnd"/>
-      <w:r>
-        <w:rPr>
-          <w:rFonts w:ascii="Times New Roman" w:eastAsia="Times New Roman" w:hAnsi="Times New Roman" w:cs="Times New Roman"/>
-          <w:sz w:val="24"/>
-          <w:szCs w:val="24"/>
-        </w:rPr>
-        <w:t>) 10:35</w:t>
+          <w:lang w:val="es-GT"/>
+        </w:rPr>
+      </w:pPr>
+      <w:r>
+        <w:rPr>
+          <w:rFonts w:ascii="Times New Roman" w:eastAsia="Times New Roman" w:hAnsi="Times New Roman" w:cs="Times New Roman"/>
+          <w:sz w:val="24"/>
+          <w:szCs w:val="24"/>
+          <w:lang w:val="es-GT"/>
+        </w:rPr>
+        <w:t>Modificación de POM (implementación de dependencias) 10:35</w:t>
       </w:r>
     </w:p>
     <w:p>
@@ -570,61 +385,17 @@
         <w:rPr>
           <w:sz w:val="24"/>
           <w:szCs w:val="24"/>
-        </w:rPr>
-      </w:pPr>
-      <w:proofErr w:type="spellStart"/>
-      <w:r>
-        <w:rPr>
-          <w:rFonts w:ascii="Times New Roman" w:eastAsia="Times New Roman" w:hAnsi="Times New Roman" w:cs="Times New Roman"/>
-          <w:sz w:val="24"/>
-          <w:szCs w:val="24"/>
-        </w:rPr>
-        <w:t>Modificación</w:t>
-      </w:r>
-      <w:proofErr w:type="spellEnd"/>
-      <w:r>
-        <w:rPr>
-          <w:rFonts w:ascii="Times New Roman" w:eastAsia="Times New Roman" w:hAnsi="Times New Roman" w:cs="Times New Roman"/>
-          <w:sz w:val="24"/>
-          <w:szCs w:val="24"/>
-        </w:rPr>
-        <w:t xml:space="preserve"> </w:t>
-      </w:r>
-      <w:proofErr w:type="spellStart"/>
-      <w:r>
-        <w:rPr>
-          <w:rFonts w:ascii="Times New Roman" w:eastAsia="Times New Roman" w:hAnsi="Times New Roman" w:cs="Times New Roman"/>
-          <w:sz w:val="24"/>
-          <w:szCs w:val="24"/>
-        </w:rPr>
-        <w:t>en</w:t>
-      </w:r>
-      <w:proofErr w:type="spellEnd"/>
-      <w:r>
-        <w:rPr>
-          <w:rFonts w:ascii="Times New Roman" w:eastAsia="Times New Roman" w:hAnsi="Times New Roman" w:cs="Times New Roman"/>
-          <w:sz w:val="24"/>
-          <w:szCs w:val="24"/>
-        </w:rPr>
-        <w:t xml:space="preserve"> el </w:t>
-      </w:r>
-      <w:proofErr w:type="spellStart"/>
-      <w:r>
-        <w:rPr>
-          <w:rFonts w:ascii="Times New Roman" w:eastAsia="Times New Roman" w:hAnsi="Times New Roman" w:cs="Times New Roman"/>
-          <w:sz w:val="24"/>
-          <w:szCs w:val="24"/>
-        </w:rPr>
-        <w:t>repositorio</w:t>
-      </w:r>
-      <w:proofErr w:type="spellEnd"/>
-      <w:r>
-        <w:rPr>
-          <w:rFonts w:ascii="Times New Roman" w:eastAsia="Times New Roman" w:hAnsi="Times New Roman" w:cs="Times New Roman"/>
-          <w:sz w:val="24"/>
-          <w:szCs w:val="24"/>
-        </w:rPr>
-        <w:t xml:space="preserve"> de GitHub 10:42</w:t>
+          <w:lang w:val="es-GT"/>
+        </w:rPr>
+      </w:pPr>
+      <w:r>
+        <w:rPr>
+          <w:rFonts w:ascii="Times New Roman" w:eastAsia="Times New Roman" w:hAnsi="Times New Roman" w:cs="Times New Roman"/>
+          <w:sz w:val="24"/>
+          <w:szCs w:val="24"/>
+          <w:lang w:val="es-GT"/>
+        </w:rPr>
+        <w:t>Modificación en el repositorio de GitHub 10:42</w:t>
       </w:r>
     </w:p>
     <w:p>
@@ -656,59 +427,22 @@
           <w:szCs w:val="24"/>
         </w:rPr>
       </w:pPr>
-      <w:proofErr w:type="spellStart"/>
-      <w:r>
-        <w:rPr>
-          <w:rFonts w:ascii="Times New Roman" w:eastAsia="Times New Roman" w:hAnsi="Times New Roman" w:cs="Times New Roman"/>
-          <w:sz w:val="24"/>
-          <w:szCs w:val="24"/>
-        </w:rPr>
-        <w:t>Gestión</w:t>
-      </w:r>
-      <w:proofErr w:type="spellEnd"/>
-      <w:r>
-        <w:rPr>
-          <w:rFonts w:ascii="Times New Roman" w:eastAsia="Times New Roman" w:hAnsi="Times New Roman" w:cs="Times New Roman"/>
-          <w:sz w:val="24"/>
-          <w:szCs w:val="24"/>
-        </w:rPr>
-        <w:t xml:space="preserve"> de </w:t>
-      </w:r>
-      <w:proofErr w:type="spellStart"/>
-      <w:r>
-        <w:rPr>
-          <w:rFonts w:ascii="Times New Roman" w:eastAsia="Times New Roman" w:hAnsi="Times New Roman" w:cs="Times New Roman"/>
-          <w:sz w:val="24"/>
-          <w:szCs w:val="24"/>
-        </w:rPr>
-        <w:t>repositorios</w:t>
-      </w:r>
-      <w:proofErr w:type="spellEnd"/>
-      <w:r>
-        <w:rPr>
-          <w:rFonts w:ascii="Times New Roman" w:eastAsia="Times New Roman" w:hAnsi="Times New Roman" w:cs="Times New Roman"/>
-          <w:sz w:val="24"/>
-          <w:szCs w:val="24"/>
-        </w:rPr>
-        <w:t xml:space="preserve"> locales y </w:t>
-      </w:r>
-      <w:proofErr w:type="spellStart"/>
-      <w:r>
-        <w:rPr>
-          <w:rFonts w:ascii="Times New Roman" w:eastAsia="Times New Roman" w:hAnsi="Times New Roman" w:cs="Times New Roman"/>
-          <w:sz w:val="24"/>
-          <w:szCs w:val="24"/>
-        </w:rPr>
-        <w:t>remotos</w:t>
-      </w:r>
-      <w:proofErr w:type="spellEnd"/>
-      <w:r>
-        <w:rPr>
-          <w:rFonts w:ascii="Times New Roman" w:eastAsia="Times New Roman" w:hAnsi="Times New Roman" w:cs="Times New Roman"/>
-          <w:sz w:val="24"/>
-          <w:szCs w:val="24"/>
-        </w:rPr>
-        <w:t>. 11:00</w:t>
+      <w:r>
+        <w:rPr>
+          <w:rFonts w:ascii="Times New Roman" w:eastAsia="Times New Roman" w:hAnsi="Times New Roman" w:cs="Times New Roman"/>
+          <w:sz w:val="24"/>
+          <w:szCs w:val="24"/>
+          <w:lang w:val="es-GT"/>
+        </w:rPr>
+        <w:t xml:space="preserve">Gestión de repositorios locales y remotos. </w:t>
+      </w:r>
+      <w:r>
+        <w:rPr>
+          <w:rFonts w:ascii="Times New Roman" w:eastAsia="Times New Roman" w:hAnsi="Times New Roman" w:cs="Times New Roman"/>
+          <w:sz w:val="24"/>
+          <w:szCs w:val="24"/>
+        </w:rPr>
+        <w:t>11:00</w:t>
       </w:r>
     </w:p>
     <w:p>
@@ -723,95 +457,22 @@
           <w:szCs w:val="24"/>
         </w:rPr>
       </w:pPr>
-      <w:proofErr w:type="spellStart"/>
-      <w:r>
-        <w:rPr>
-          <w:rFonts w:ascii="Times New Roman" w:eastAsia="Times New Roman" w:hAnsi="Times New Roman" w:cs="Times New Roman"/>
-          <w:sz w:val="24"/>
-          <w:szCs w:val="24"/>
-        </w:rPr>
-        <w:t>Creación</w:t>
-      </w:r>
-      <w:proofErr w:type="spellEnd"/>
-      <w:r>
-        <w:rPr>
-          <w:rFonts w:ascii="Times New Roman" w:eastAsia="Times New Roman" w:hAnsi="Times New Roman" w:cs="Times New Roman"/>
-          <w:sz w:val="24"/>
-          <w:szCs w:val="24"/>
-        </w:rPr>
-        <w:t xml:space="preserve"> de la </w:t>
-      </w:r>
-      <w:proofErr w:type="spellStart"/>
-      <w:r>
-        <w:rPr>
-          <w:rFonts w:ascii="Times New Roman" w:eastAsia="Times New Roman" w:hAnsi="Times New Roman" w:cs="Times New Roman"/>
-          <w:sz w:val="24"/>
-          <w:szCs w:val="24"/>
-        </w:rPr>
-        <w:t>funcionalidad</w:t>
-      </w:r>
-      <w:proofErr w:type="spellEnd"/>
-      <w:r>
-        <w:rPr>
-          <w:rFonts w:ascii="Times New Roman" w:eastAsia="Times New Roman" w:hAnsi="Times New Roman" w:cs="Times New Roman"/>
-          <w:sz w:val="24"/>
-          <w:szCs w:val="24"/>
-        </w:rPr>
-        <w:t xml:space="preserve"> de </w:t>
-      </w:r>
-      <w:proofErr w:type="spellStart"/>
-      <w:r>
-        <w:rPr>
-          <w:rFonts w:ascii="Times New Roman" w:eastAsia="Times New Roman" w:hAnsi="Times New Roman" w:cs="Times New Roman"/>
-          <w:sz w:val="24"/>
-          <w:szCs w:val="24"/>
-        </w:rPr>
-        <w:t>actualizar</w:t>
-      </w:r>
-      <w:proofErr w:type="spellEnd"/>
-      <w:r>
-        <w:rPr>
-          <w:rFonts w:ascii="Times New Roman" w:eastAsia="Times New Roman" w:hAnsi="Times New Roman" w:cs="Times New Roman"/>
-          <w:sz w:val="24"/>
-          <w:szCs w:val="24"/>
-        </w:rPr>
-        <w:t xml:space="preserve"> </w:t>
-      </w:r>
-      <w:proofErr w:type="spellStart"/>
-      <w:r>
-        <w:rPr>
-          <w:rFonts w:ascii="Times New Roman" w:eastAsia="Times New Roman" w:hAnsi="Times New Roman" w:cs="Times New Roman"/>
-          <w:sz w:val="24"/>
-          <w:szCs w:val="24"/>
-        </w:rPr>
-        <w:t>en</w:t>
-      </w:r>
-      <w:proofErr w:type="spellEnd"/>
-      <w:r>
-        <w:rPr>
-          <w:rFonts w:ascii="Times New Roman" w:eastAsia="Times New Roman" w:hAnsi="Times New Roman" w:cs="Times New Roman"/>
-          <w:sz w:val="24"/>
-          <w:szCs w:val="24"/>
-        </w:rPr>
-        <w:t xml:space="preserve"> el </w:t>
-      </w:r>
-      <w:proofErr w:type="spellStart"/>
-      <w:r>
-        <w:rPr>
-          <w:rFonts w:ascii="Times New Roman" w:eastAsia="Times New Roman" w:hAnsi="Times New Roman" w:cs="Times New Roman"/>
-          <w:sz w:val="24"/>
-          <w:szCs w:val="24"/>
-        </w:rPr>
-        <w:t>proyecto</w:t>
-      </w:r>
-      <w:proofErr w:type="spellEnd"/>
-      <w:r>
-        <w:rPr>
-          <w:rFonts w:ascii="Times New Roman" w:eastAsia="Times New Roman" w:hAnsi="Times New Roman" w:cs="Times New Roman"/>
-          <w:sz w:val="24"/>
-          <w:szCs w:val="24"/>
-        </w:rPr>
-        <w:t xml:space="preserve">. 11:30 </w:t>
+      <w:r>
+        <w:rPr>
+          <w:rFonts w:ascii="Times New Roman" w:eastAsia="Times New Roman" w:hAnsi="Times New Roman" w:cs="Times New Roman"/>
+          <w:sz w:val="24"/>
+          <w:szCs w:val="24"/>
+          <w:lang w:val="es-GT"/>
+        </w:rPr>
+        <w:t xml:space="preserve">Creación de la funcionalidad de actualizar en el proyecto. </w:t>
+      </w:r>
+      <w:r>
+        <w:rPr>
+          <w:rFonts w:ascii="Times New Roman" w:eastAsia="Times New Roman" w:hAnsi="Times New Roman" w:cs="Times New Roman"/>
+          <w:sz w:val="24"/>
+          <w:szCs w:val="24"/>
+        </w:rPr>
+        <w:t xml:space="preserve">11:30 </w:t>
       </w:r>
     </w:p>
     <w:p>
@@ -868,16 +529,27 @@
         <w:rPr>
           <w:sz w:val="24"/>
           <w:szCs w:val="24"/>
-        </w:rPr>
-      </w:pPr>
+          <w:lang w:val="es-GT"/>
+        </w:rPr>
+      </w:pPr>
+      <w:r>
+        <w:rPr>
+          <w:rFonts w:ascii="Times New Roman" w:eastAsia="Times New Roman" w:hAnsi="Times New Roman" w:cs="Times New Roman"/>
+          <w:sz w:val="24"/>
+          <w:szCs w:val="24"/>
+          <w:lang w:val="es-GT"/>
+        </w:rPr>
+        <w:t xml:space="preserve">Creación de la persistencia para la utilización de </w:t>
+      </w:r>
       <w:proofErr w:type="spellStart"/>
       <w:r>
         <w:rPr>
           <w:rFonts w:ascii="Times New Roman" w:eastAsia="Times New Roman" w:hAnsi="Times New Roman" w:cs="Times New Roman"/>
           <w:sz w:val="24"/>
           <w:szCs w:val="24"/>
-        </w:rPr>
-        <w:t>Creación</w:t>
+          <w:lang w:val="es-GT"/>
+        </w:rPr>
+        <w:t>hibernate</w:t>
       </w:r>
       <w:proofErr w:type="spellEnd"/>
       <w:r>
@@ -885,44 +557,9 @@
           <w:rFonts w:ascii="Times New Roman" w:eastAsia="Times New Roman" w:hAnsi="Times New Roman" w:cs="Times New Roman"/>
           <w:sz w:val="24"/>
           <w:szCs w:val="24"/>
-        </w:rPr>
-        <w:t xml:space="preserve"> de la </w:t>
-      </w:r>
-      <w:proofErr w:type="spellStart"/>
-      <w:r>
-        <w:rPr>
-          <w:rFonts w:ascii="Times New Roman" w:eastAsia="Times New Roman" w:hAnsi="Times New Roman" w:cs="Times New Roman"/>
-          <w:sz w:val="24"/>
-          <w:szCs w:val="24"/>
-        </w:rPr>
-        <w:t>persistencia</w:t>
-      </w:r>
-      <w:proofErr w:type="spellEnd"/>
-      <w:r>
-        <w:rPr>
-          <w:rFonts w:ascii="Times New Roman" w:eastAsia="Times New Roman" w:hAnsi="Times New Roman" w:cs="Times New Roman"/>
-          <w:sz w:val="24"/>
-          <w:szCs w:val="24"/>
-        </w:rPr>
-        <w:t xml:space="preserve"> para la </w:t>
-      </w:r>
-      <w:proofErr w:type="spellStart"/>
-      <w:r>
-        <w:rPr>
-          <w:rFonts w:ascii="Times New Roman" w:eastAsia="Times New Roman" w:hAnsi="Times New Roman" w:cs="Times New Roman"/>
-          <w:sz w:val="24"/>
-          <w:szCs w:val="24"/>
-        </w:rPr>
-        <w:t>utilización</w:t>
-      </w:r>
-      <w:proofErr w:type="spellEnd"/>
-      <w:r>
-        <w:rPr>
-          <w:rFonts w:ascii="Times New Roman" w:eastAsia="Times New Roman" w:hAnsi="Times New Roman" w:cs="Times New Roman"/>
-          <w:sz w:val="24"/>
-          <w:szCs w:val="24"/>
-        </w:rPr>
-        <w:t xml:space="preserve"> de hibernate 11:06</w:t>
+          <w:lang w:val="es-GT"/>
+        </w:rPr>
+        <w:t xml:space="preserve"> 11:06</w:t>
       </w:r>
     </w:p>
     <w:p>
@@ -935,16 +572,27 @@
         <w:rPr>
           <w:sz w:val="24"/>
           <w:szCs w:val="24"/>
-        </w:rPr>
-      </w:pPr>
+          <w:lang w:val="es-GT"/>
+        </w:rPr>
+      </w:pPr>
+      <w:r>
+        <w:rPr>
+          <w:rFonts w:ascii="Times New Roman" w:eastAsia="Times New Roman" w:hAnsi="Times New Roman" w:cs="Times New Roman"/>
+          <w:sz w:val="24"/>
+          <w:szCs w:val="24"/>
+          <w:lang w:val="es-GT"/>
+        </w:rPr>
+        <w:t xml:space="preserve">Descarga e Implementación de un </w:t>
+      </w:r>
       <w:proofErr w:type="spellStart"/>
       <w:r>
         <w:rPr>
           <w:rFonts w:ascii="Times New Roman" w:eastAsia="Times New Roman" w:hAnsi="Times New Roman" w:cs="Times New Roman"/>
           <w:sz w:val="24"/>
           <w:szCs w:val="24"/>
-        </w:rPr>
-        <w:t>Descarga</w:t>
+          <w:lang w:val="es-GT"/>
+        </w:rPr>
+        <w:t>template</w:t>
       </w:r>
       <w:proofErr w:type="spellEnd"/>
       <w:r>
@@ -952,26 +600,9 @@
           <w:rFonts w:ascii="Times New Roman" w:eastAsia="Times New Roman" w:hAnsi="Times New Roman" w:cs="Times New Roman"/>
           <w:sz w:val="24"/>
           <w:szCs w:val="24"/>
-        </w:rPr>
-        <w:t xml:space="preserve"> e </w:t>
-      </w:r>
-      <w:proofErr w:type="spellStart"/>
-      <w:r>
-        <w:rPr>
-          <w:rFonts w:ascii="Times New Roman" w:eastAsia="Times New Roman" w:hAnsi="Times New Roman" w:cs="Times New Roman"/>
-          <w:sz w:val="24"/>
-          <w:szCs w:val="24"/>
-        </w:rPr>
-        <w:t>Implementación</w:t>
-      </w:r>
-      <w:proofErr w:type="spellEnd"/>
-      <w:r>
-        <w:rPr>
-          <w:rFonts w:ascii="Times New Roman" w:eastAsia="Times New Roman" w:hAnsi="Times New Roman" w:cs="Times New Roman"/>
-          <w:sz w:val="24"/>
-          <w:szCs w:val="24"/>
-        </w:rPr>
-        <w:t xml:space="preserve"> de un template para JPA 2.1</w:t>
+          <w:lang w:val="es-GT"/>
+        </w:rPr>
+        <w:t xml:space="preserve"> para JPA 2.1</w:t>
       </w:r>
     </w:p>
     <w:p>
@@ -1001,98 +632,18 @@
         <w:rPr>
           <w:sz w:val="24"/>
           <w:szCs w:val="24"/>
-        </w:rPr>
-      </w:pPr>
-      <w:r>
-        <w:rPr>
-          <w:rFonts w:ascii="Times New Roman" w:eastAsia="Times New Roman" w:hAnsi="Times New Roman" w:cs="Times New Roman"/>
-          <w:sz w:val="24"/>
-          <w:szCs w:val="24"/>
-        </w:rPr>
-        <w:t xml:space="preserve">Se </w:t>
-      </w:r>
-      <w:proofErr w:type="spellStart"/>
-      <w:r>
-        <w:rPr>
-          <w:rFonts w:ascii="Times New Roman" w:eastAsia="Times New Roman" w:hAnsi="Times New Roman" w:cs="Times New Roman"/>
-          <w:sz w:val="24"/>
-          <w:szCs w:val="24"/>
-        </w:rPr>
-        <w:t>agrega</w:t>
-      </w:r>
-      <w:proofErr w:type="spellEnd"/>
-      <w:r>
-        <w:rPr>
-          <w:rFonts w:ascii="Times New Roman" w:eastAsia="Times New Roman" w:hAnsi="Times New Roman" w:cs="Times New Roman"/>
-          <w:sz w:val="24"/>
-          <w:szCs w:val="24"/>
-        </w:rPr>
-        <w:t xml:space="preserve"> </w:t>
-      </w:r>
-      <w:proofErr w:type="spellStart"/>
-      <w:r>
-        <w:rPr>
-          <w:rFonts w:ascii="Times New Roman" w:eastAsia="Times New Roman" w:hAnsi="Times New Roman" w:cs="Times New Roman"/>
-          <w:sz w:val="24"/>
-          <w:szCs w:val="24"/>
-        </w:rPr>
-        <w:t>como</w:t>
-      </w:r>
-      <w:proofErr w:type="spellEnd"/>
-      <w:r>
-        <w:rPr>
-          <w:rFonts w:ascii="Times New Roman" w:eastAsia="Times New Roman" w:hAnsi="Times New Roman" w:cs="Times New Roman"/>
-          <w:sz w:val="24"/>
-          <w:szCs w:val="24"/>
-        </w:rPr>
-        <w:t xml:space="preserve"> </w:t>
-      </w:r>
-      <w:proofErr w:type="spellStart"/>
-      <w:r>
-        <w:rPr>
-          <w:rFonts w:ascii="Times New Roman" w:eastAsia="Times New Roman" w:hAnsi="Times New Roman" w:cs="Times New Roman"/>
-          <w:sz w:val="24"/>
-          <w:szCs w:val="24"/>
-        </w:rPr>
-        <w:t>entidad</w:t>
-      </w:r>
-      <w:proofErr w:type="spellEnd"/>
-      <w:r>
-        <w:rPr>
-          <w:rFonts w:ascii="Times New Roman" w:eastAsia="Times New Roman" w:hAnsi="Times New Roman" w:cs="Times New Roman"/>
-          <w:sz w:val="24"/>
-          <w:szCs w:val="24"/>
-        </w:rPr>
-        <w:t xml:space="preserve"> la </w:t>
-      </w:r>
-      <w:proofErr w:type="spellStart"/>
-      <w:r>
-        <w:rPr>
-          <w:rFonts w:ascii="Times New Roman" w:eastAsia="Times New Roman" w:hAnsi="Times New Roman" w:cs="Times New Roman"/>
-          <w:sz w:val="24"/>
-          <w:szCs w:val="24"/>
-        </w:rPr>
-        <w:t>tabla</w:t>
-      </w:r>
-      <w:proofErr w:type="spellEnd"/>
-      <w:r>
-        <w:rPr>
-          <w:rFonts w:ascii="Times New Roman" w:eastAsia="Times New Roman" w:hAnsi="Times New Roman" w:cs="Times New Roman"/>
-          <w:sz w:val="24"/>
-          <w:szCs w:val="24"/>
-        </w:rPr>
-        <w:t xml:space="preserve"> </w:t>
-      </w:r>
-      <w:proofErr w:type="spellStart"/>
-      <w:r>
-        <w:rPr>
-          <w:rFonts w:ascii="Times New Roman" w:eastAsia="Times New Roman" w:hAnsi="Times New Roman" w:cs="Times New Roman"/>
-          <w:sz w:val="24"/>
-          <w:szCs w:val="24"/>
-        </w:rPr>
-        <w:t>Estudiante</w:t>
-      </w:r>
-      <w:proofErr w:type="spellEnd"/>
+          <w:lang w:val="es-GT"/>
+        </w:rPr>
+      </w:pPr>
+      <w:r>
+        <w:rPr>
+          <w:rFonts w:ascii="Times New Roman" w:eastAsia="Times New Roman" w:hAnsi="Times New Roman" w:cs="Times New Roman"/>
+          <w:sz w:val="24"/>
+          <w:szCs w:val="24"/>
+          <w:lang w:val="es-GT"/>
+        </w:rPr>
+        <w:t>Se agrega como entidad la tabla Estudiante</w:t>
+      </w:r>
     </w:p>
     <w:p>
       <w:pPr>
@@ -1104,15 +655,17 @@
         <w:rPr>
           <w:sz w:val="24"/>
           <w:szCs w:val="24"/>
-        </w:rPr>
-      </w:pPr>
-      <w:r>
-        <w:rPr>
-          <w:rFonts w:ascii="Times New Roman" w:eastAsia="Times New Roman" w:hAnsi="Times New Roman" w:cs="Times New Roman"/>
-          <w:sz w:val="24"/>
-          <w:szCs w:val="24"/>
-        </w:rPr>
-        <w:t xml:space="preserve">Se le </w:t>
+          <w:lang w:val="es-GT"/>
+        </w:rPr>
+      </w:pPr>
+      <w:r>
+        <w:rPr>
+          <w:rFonts w:ascii="Times New Roman" w:eastAsia="Times New Roman" w:hAnsi="Times New Roman" w:cs="Times New Roman"/>
+          <w:sz w:val="24"/>
+          <w:szCs w:val="24"/>
+          <w:lang w:val="es-GT"/>
+        </w:rPr>
+        <w:t xml:space="preserve">Se le agrega un nombre de la columna que tiene la </w:t>
       </w:r>
       <w:proofErr w:type="spellStart"/>
       <w:r>
@@ -1120,8 +673,9 @@
           <w:rFonts w:ascii="Times New Roman" w:eastAsia="Times New Roman" w:hAnsi="Times New Roman" w:cs="Times New Roman"/>
           <w:sz w:val="24"/>
           <w:szCs w:val="24"/>
-        </w:rPr>
-        <w:t>agrega</w:t>
+          <w:lang w:val="es-GT"/>
+        </w:rPr>
+        <w:t>Primary</w:t>
       </w:r>
       <w:proofErr w:type="spellEnd"/>
       <w:r>
@@ -1129,62 +683,9 @@
           <w:rFonts w:ascii="Times New Roman" w:eastAsia="Times New Roman" w:hAnsi="Times New Roman" w:cs="Times New Roman"/>
           <w:sz w:val="24"/>
           <w:szCs w:val="24"/>
-        </w:rPr>
-        <w:t xml:space="preserve"> </w:t>
-      </w:r>
-      <w:proofErr w:type="gramStart"/>
-      <w:r>
-        <w:rPr>
-          <w:rFonts w:ascii="Times New Roman" w:eastAsia="Times New Roman" w:hAnsi="Times New Roman" w:cs="Times New Roman"/>
-          <w:sz w:val="24"/>
-          <w:szCs w:val="24"/>
-        </w:rPr>
-        <w:t>un</w:t>
-      </w:r>
-      <w:proofErr w:type="gramEnd"/>
-      <w:r>
-        <w:rPr>
-          <w:rFonts w:ascii="Times New Roman" w:eastAsia="Times New Roman" w:hAnsi="Times New Roman" w:cs="Times New Roman"/>
-          <w:sz w:val="24"/>
-          <w:szCs w:val="24"/>
-        </w:rPr>
-        <w:t xml:space="preserve"> </w:t>
-      </w:r>
-      <w:proofErr w:type="spellStart"/>
-      <w:r>
-        <w:rPr>
-          <w:rFonts w:ascii="Times New Roman" w:eastAsia="Times New Roman" w:hAnsi="Times New Roman" w:cs="Times New Roman"/>
-          <w:sz w:val="24"/>
-          <w:szCs w:val="24"/>
-        </w:rPr>
-        <w:t>nombre</w:t>
-      </w:r>
-      <w:proofErr w:type="spellEnd"/>
-      <w:r>
-        <w:rPr>
-          <w:rFonts w:ascii="Times New Roman" w:eastAsia="Times New Roman" w:hAnsi="Times New Roman" w:cs="Times New Roman"/>
-          <w:sz w:val="24"/>
-          <w:szCs w:val="24"/>
-        </w:rPr>
-        <w:t xml:space="preserve"> de la columna que </w:t>
-      </w:r>
-      <w:proofErr w:type="spellStart"/>
-      <w:r>
-        <w:rPr>
-          <w:rFonts w:ascii="Times New Roman" w:eastAsia="Times New Roman" w:hAnsi="Times New Roman" w:cs="Times New Roman"/>
-          <w:sz w:val="24"/>
-          <w:szCs w:val="24"/>
-        </w:rPr>
-        <w:t>tiene</w:t>
-      </w:r>
-      <w:proofErr w:type="spellEnd"/>
-      <w:r>
-        <w:rPr>
-          <w:rFonts w:ascii="Times New Roman" w:eastAsia="Times New Roman" w:hAnsi="Times New Roman" w:cs="Times New Roman"/>
-          <w:sz w:val="24"/>
-          <w:szCs w:val="24"/>
-        </w:rPr>
-        <w:t xml:space="preserve"> la Primary Key.</w:t>
+          <w:lang w:val="es-GT"/>
+        </w:rPr>
+        <w:t xml:space="preserve"> Key.</w:t>
       </w:r>
     </w:p>
     <w:p>
@@ -1197,87 +698,17 @@
         <w:rPr>
           <w:sz w:val="24"/>
           <w:szCs w:val="24"/>
-        </w:rPr>
-      </w:pPr>
-      <w:r>
-        <w:rPr>
-          <w:rFonts w:ascii="Times New Roman" w:eastAsia="Times New Roman" w:hAnsi="Times New Roman" w:cs="Times New Roman"/>
-          <w:sz w:val="24"/>
-          <w:szCs w:val="24"/>
-        </w:rPr>
-        <w:t xml:space="preserve">Se </w:t>
-      </w:r>
-      <w:proofErr w:type="spellStart"/>
-      <w:r>
-        <w:rPr>
-          <w:rFonts w:ascii="Times New Roman" w:eastAsia="Times New Roman" w:hAnsi="Times New Roman" w:cs="Times New Roman"/>
-          <w:sz w:val="24"/>
-          <w:szCs w:val="24"/>
-        </w:rPr>
-        <w:t>agregan</w:t>
-      </w:r>
-      <w:proofErr w:type="spellEnd"/>
-      <w:r>
-        <w:rPr>
-          <w:rFonts w:ascii="Times New Roman" w:eastAsia="Times New Roman" w:hAnsi="Times New Roman" w:cs="Times New Roman"/>
-          <w:sz w:val="24"/>
-          <w:szCs w:val="24"/>
-        </w:rPr>
-        <w:t xml:space="preserve"> las </w:t>
-      </w:r>
-      <w:proofErr w:type="spellStart"/>
-      <w:r>
-        <w:rPr>
-          <w:rFonts w:ascii="Times New Roman" w:eastAsia="Times New Roman" w:hAnsi="Times New Roman" w:cs="Times New Roman"/>
-          <w:sz w:val="24"/>
-          <w:szCs w:val="24"/>
-        </w:rPr>
-        <w:t>demás</w:t>
-      </w:r>
-      <w:proofErr w:type="spellEnd"/>
-      <w:r>
-        <w:rPr>
-          <w:rFonts w:ascii="Times New Roman" w:eastAsia="Times New Roman" w:hAnsi="Times New Roman" w:cs="Times New Roman"/>
-          <w:sz w:val="24"/>
-          <w:szCs w:val="24"/>
-        </w:rPr>
-        <w:t xml:space="preserve"> </w:t>
-      </w:r>
-      <w:proofErr w:type="spellStart"/>
-      <w:r>
-        <w:rPr>
-          <w:rFonts w:ascii="Times New Roman" w:eastAsia="Times New Roman" w:hAnsi="Times New Roman" w:cs="Times New Roman"/>
-          <w:sz w:val="24"/>
-          <w:szCs w:val="24"/>
-        </w:rPr>
-        <w:t>columnas</w:t>
-      </w:r>
-      <w:proofErr w:type="spellEnd"/>
-      <w:r>
-        <w:rPr>
-          <w:rFonts w:ascii="Times New Roman" w:eastAsia="Times New Roman" w:hAnsi="Times New Roman" w:cs="Times New Roman"/>
-          <w:sz w:val="24"/>
-          <w:szCs w:val="24"/>
-        </w:rPr>
-        <w:t xml:space="preserve"> a la </w:t>
-      </w:r>
-      <w:proofErr w:type="spellStart"/>
-      <w:r>
-        <w:rPr>
-          <w:rFonts w:ascii="Times New Roman" w:eastAsia="Times New Roman" w:hAnsi="Times New Roman" w:cs="Times New Roman"/>
-          <w:sz w:val="24"/>
-          <w:szCs w:val="24"/>
-        </w:rPr>
-        <w:t>entidad</w:t>
-      </w:r>
-      <w:proofErr w:type="spellEnd"/>
-      <w:r>
-        <w:rPr>
-          <w:rFonts w:ascii="Times New Roman" w:eastAsia="Times New Roman" w:hAnsi="Times New Roman" w:cs="Times New Roman"/>
-          <w:sz w:val="24"/>
-          <w:szCs w:val="24"/>
-        </w:rPr>
-        <w:t>.</w:t>
+          <w:lang w:val="es-GT"/>
+        </w:rPr>
+      </w:pPr>
+      <w:r>
+        <w:rPr>
+          <w:rFonts w:ascii="Times New Roman" w:eastAsia="Times New Roman" w:hAnsi="Times New Roman" w:cs="Times New Roman"/>
+          <w:sz w:val="24"/>
+          <w:szCs w:val="24"/>
+          <w:lang w:val="es-GT"/>
+        </w:rPr>
+        <w:t>Se agregan las demás columnas a la entidad.</w:t>
       </w:r>
     </w:p>
     <w:p>
@@ -1290,69 +721,17 @@
         <w:rPr>
           <w:sz w:val="24"/>
           <w:szCs w:val="24"/>
-        </w:rPr>
-      </w:pPr>
-      <w:r>
-        <w:rPr>
-          <w:rFonts w:ascii="Times New Roman" w:eastAsia="Times New Roman" w:hAnsi="Times New Roman" w:cs="Times New Roman"/>
-          <w:sz w:val="24"/>
-          <w:szCs w:val="24"/>
-        </w:rPr>
-        <w:t xml:space="preserve">Se </w:t>
-      </w:r>
-      <w:proofErr w:type="spellStart"/>
-      <w:r>
-        <w:rPr>
-          <w:rFonts w:ascii="Times New Roman" w:eastAsia="Times New Roman" w:hAnsi="Times New Roman" w:cs="Times New Roman"/>
-          <w:sz w:val="24"/>
-          <w:szCs w:val="24"/>
-        </w:rPr>
-        <w:t>crea</w:t>
-      </w:r>
-      <w:proofErr w:type="spellEnd"/>
-      <w:r>
-        <w:rPr>
-          <w:rFonts w:ascii="Times New Roman" w:eastAsia="Times New Roman" w:hAnsi="Times New Roman" w:cs="Times New Roman"/>
-          <w:sz w:val="24"/>
-          <w:szCs w:val="24"/>
-        </w:rPr>
-        <w:t xml:space="preserve"> </w:t>
-      </w:r>
-      <w:proofErr w:type="gramStart"/>
-      <w:r>
-        <w:rPr>
-          <w:rFonts w:ascii="Times New Roman" w:eastAsia="Times New Roman" w:hAnsi="Times New Roman" w:cs="Times New Roman"/>
-          <w:sz w:val="24"/>
-          <w:szCs w:val="24"/>
-        </w:rPr>
-        <w:t>un</w:t>
-      </w:r>
-      <w:proofErr w:type="gramEnd"/>
-      <w:r>
-        <w:rPr>
-          <w:rFonts w:ascii="Times New Roman" w:eastAsia="Times New Roman" w:hAnsi="Times New Roman" w:cs="Times New Roman"/>
-          <w:sz w:val="24"/>
-          <w:szCs w:val="24"/>
-        </w:rPr>
-        <w:t xml:space="preserve"> constructor </w:t>
-      </w:r>
-      <w:proofErr w:type="spellStart"/>
-      <w:r>
-        <w:rPr>
-          <w:rFonts w:ascii="Times New Roman" w:eastAsia="Times New Roman" w:hAnsi="Times New Roman" w:cs="Times New Roman"/>
-          <w:sz w:val="24"/>
-          <w:szCs w:val="24"/>
-        </w:rPr>
-        <w:t>vacío</w:t>
-      </w:r>
-      <w:proofErr w:type="spellEnd"/>
-      <w:r>
-        <w:rPr>
-          <w:rFonts w:ascii="Times New Roman" w:eastAsia="Times New Roman" w:hAnsi="Times New Roman" w:cs="Times New Roman"/>
-          <w:sz w:val="24"/>
-          <w:szCs w:val="24"/>
-        </w:rPr>
-        <w:t>.</w:t>
+          <w:lang w:val="es-GT"/>
+        </w:rPr>
+      </w:pPr>
+      <w:r>
+        <w:rPr>
+          <w:rFonts w:ascii="Times New Roman" w:eastAsia="Times New Roman" w:hAnsi="Times New Roman" w:cs="Times New Roman"/>
+          <w:sz w:val="24"/>
+          <w:szCs w:val="24"/>
+          <w:lang w:val="es-GT"/>
+        </w:rPr>
+        <w:t>Se crea un constructor vacío.</w:t>
       </w:r>
     </w:p>
     <w:p>
@@ -1365,105 +744,17 @@
         <w:rPr>
           <w:sz w:val="24"/>
           <w:szCs w:val="24"/>
-        </w:rPr>
-      </w:pPr>
-      <w:r>
-        <w:rPr>
-          <w:rFonts w:ascii="Times New Roman" w:eastAsia="Times New Roman" w:hAnsi="Times New Roman" w:cs="Times New Roman"/>
-          <w:sz w:val="24"/>
-          <w:szCs w:val="24"/>
-        </w:rPr>
-        <w:t xml:space="preserve">Se </w:t>
-      </w:r>
-      <w:proofErr w:type="spellStart"/>
-      <w:r>
-        <w:rPr>
-          <w:rFonts w:ascii="Times New Roman" w:eastAsia="Times New Roman" w:hAnsi="Times New Roman" w:cs="Times New Roman"/>
-          <w:sz w:val="24"/>
-          <w:szCs w:val="24"/>
-        </w:rPr>
-        <w:t>agregan</w:t>
-      </w:r>
-      <w:proofErr w:type="spellEnd"/>
-      <w:r>
-        <w:rPr>
-          <w:rFonts w:ascii="Times New Roman" w:eastAsia="Times New Roman" w:hAnsi="Times New Roman" w:cs="Times New Roman"/>
-          <w:sz w:val="24"/>
-          <w:szCs w:val="24"/>
-        </w:rPr>
-        <w:t xml:space="preserve"> </w:t>
-      </w:r>
-      <w:proofErr w:type="spellStart"/>
-      <w:r>
-        <w:rPr>
-          <w:rFonts w:ascii="Times New Roman" w:eastAsia="Times New Roman" w:hAnsi="Times New Roman" w:cs="Times New Roman"/>
-          <w:sz w:val="24"/>
-          <w:szCs w:val="24"/>
-        </w:rPr>
-        <w:t>los</w:t>
-      </w:r>
-      <w:proofErr w:type="spellEnd"/>
-      <w:r>
-        <w:rPr>
-          <w:rFonts w:ascii="Times New Roman" w:eastAsia="Times New Roman" w:hAnsi="Times New Roman" w:cs="Times New Roman"/>
-          <w:sz w:val="24"/>
-          <w:szCs w:val="24"/>
-        </w:rPr>
-        <w:t xml:space="preserve"> </w:t>
-      </w:r>
-      <w:proofErr w:type="spellStart"/>
-      <w:r>
-        <w:rPr>
-          <w:rFonts w:ascii="Times New Roman" w:eastAsia="Times New Roman" w:hAnsi="Times New Roman" w:cs="Times New Roman"/>
-          <w:sz w:val="24"/>
-          <w:szCs w:val="24"/>
-        </w:rPr>
-        <w:t>constructores</w:t>
-      </w:r>
-      <w:proofErr w:type="spellEnd"/>
-      <w:r>
-        <w:rPr>
-          <w:rFonts w:ascii="Times New Roman" w:eastAsia="Times New Roman" w:hAnsi="Times New Roman" w:cs="Times New Roman"/>
-          <w:sz w:val="24"/>
-          <w:szCs w:val="24"/>
-        </w:rPr>
-        <w:t xml:space="preserve"> de </w:t>
-      </w:r>
-      <w:proofErr w:type="spellStart"/>
-      <w:r>
-        <w:rPr>
-          <w:rFonts w:ascii="Times New Roman" w:eastAsia="Times New Roman" w:hAnsi="Times New Roman" w:cs="Times New Roman"/>
-          <w:sz w:val="24"/>
-          <w:szCs w:val="24"/>
-        </w:rPr>
-        <w:t>los</w:t>
-      </w:r>
-      <w:proofErr w:type="spellEnd"/>
-      <w:r>
-        <w:rPr>
-          <w:rFonts w:ascii="Times New Roman" w:eastAsia="Times New Roman" w:hAnsi="Times New Roman" w:cs="Times New Roman"/>
-          <w:sz w:val="24"/>
-          <w:szCs w:val="24"/>
-        </w:rPr>
-        <w:t xml:space="preserve"> </w:t>
-      </w:r>
-      <w:proofErr w:type="spellStart"/>
-      <w:r>
-        <w:rPr>
-          <w:rFonts w:ascii="Times New Roman" w:eastAsia="Times New Roman" w:hAnsi="Times New Roman" w:cs="Times New Roman"/>
-          <w:sz w:val="24"/>
-          <w:szCs w:val="24"/>
-        </w:rPr>
-        <w:t>atributos</w:t>
-      </w:r>
-      <w:proofErr w:type="spellEnd"/>
-      <w:r>
-        <w:rPr>
-          <w:rFonts w:ascii="Times New Roman" w:eastAsia="Times New Roman" w:hAnsi="Times New Roman" w:cs="Times New Roman"/>
-          <w:sz w:val="24"/>
-          <w:szCs w:val="24"/>
-        </w:rPr>
-        <w:t>.</w:t>
+          <w:lang w:val="es-GT"/>
+        </w:rPr>
+      </w:pPr>
+      <w:r>
+        <w:rPr>
+          <w:rFonts w:ascii="Times New Roman" w:eastAsia="Times New Roman" w:hAnsi="Times New Roman" w:cs="Times New Roman"/>
+          <w:sz w:val="24"/>
+          <w:szCs w:val="24"/>
+          <w:lang w:val="es-GT"/>
+        </w:rPr>
+        <w:t>Se agregan los constructores de los atributos.</w:t>
       </w:r>
     </w:p>
     <w:p>
@@ -1502,25 +793,7 @@
           <w:sz w:val="24"/>
           <w:szCs w:val="24"/>
         </w:rPr>
-        <w:t xml:space="preserve"> </w:t>
-      </w:r>
-      <w:proofErr w:type="spellStart"/>
-      <w:r>
-        <w:rPr>
-          <w:rFonts w:ascii="Times New Roman" w:eastAsia="Times New Roman" w:hAnsi="Times New Roman" w:cs="Times New Roman"/>
-          <w:sz w:val="24"/>
-          <w:szCs w:val="24"/>
-        </w:rPr>
-        <w:t>los</w:t>
-      </w:r>
-      <w:proofErr w:type="spellEnd"/>
-      <w:r>
-        <w:rPr>
-          <w:rFonts w:ascii="Times New Roman" w:eastAsia="Times New Roman" w:hAnsi="Times New Roman" w:cs="Times New Roman"/>
-          <w:sz w:val="24"/>
-          <w:szCs w:val="24"/>
-        </w:rPr>
-        <w:t xml:space="preserve"> getter and setter.</w:t>
+        <w:t xml:space="preserve"> los getter and setter.</w:t>
       </w:r>
     </w:p>
     <w:p>
@@ -1533,33 +806,17 @@
         <w:rPr>
           <w:sz w:val="24"/>
           <w:szCs w:val="24"/>
-        </w:rPr>
-      </w:pPr>
-      <w:r>
-        <w:rPr>
-          <w:rFonts w:ascii="Times New Roman" w:eastAsia="Times New Roman" w:hAnsi="Times New Roman" w:cs="Times New Roman"/>
-          <w:sz w:val="24"/>
-          <w:szCs w:val="24"/>
-        </w:rPr>
-        <w:t xml:space="preserve">Se </w:t>
-      </w:r>
-      <w:proofErr w:type="spellStart"/>
-      <w:r>
-        <w:rPr>
-          <w:rFonts w:ascii="Times New Roman" w:eastAsia="Times New Roman" w:hAnsi="Times New Roman" w:cs="Times New Roman"/>
-          <w:sz w:val="24"/>
-          <w:szCs w:val="24"/>
-        </w:rPr>
-        <w:t>implementa</w:t>
-      </w:r>
-      <w:proofErr w:type="spellEnd"/>
-      <w:r>
-        <w:rPr>
-          <w:rFonts w:ascii="Times New Roman" w:eastAsia="Times New Roman" w:hAnsi="Times New Roman" w:cs="Times New Roman"/>
-          <w:sz w:val="24"/>
-          <w:szCs w:val="24"/>
-        </w:rPr>
-        <w:t xml:space="preserve"> el </w:t>
+          <w:lang w:val="es-GT"/>
+        </w:rPr>
+      </w:pPr>
+      <w:r>
+        <w:rPr>
+          <w:rFonts w:ascii="Times New Roman" w:eastAsia="Times New Roman" w:hAnsi="Times New Roman" w:cs="Times New Roman"/>
+          <w:sz w:val="24"/>
+          <w:szCs w:val="24"/>
+          <w:lang w:val="es-GT"/>
+        </w:rPr>
+        <w:t xml:space="preserve">Se implementa el </w:t>
       </w:r>
       <w:proofErr w:type="spellStart"/>
       <w:proofErr w:type="gramStart"/>
@@ -1568,6 +825,7 @@
           <w:rFonts w:ascii="Times New Roman" w:eastAsia="Times New Roman" w:hAnsi="Times New Roman" w:cs="Times New Roman"/>
           <w:sz w:val="24"/>
           <w:szCs w:val="24"/>
+          <w:lang w:val="es-GT"/>
         </w:rPr>
         <w:t>toString</w:t>
       </w:r>
@@ -1577,6 +835,7 @@
           <w:rFonts w:ascii="Times New Roman" w:eastAsia="Times New Roman" w:hAnsi="Times New Roman" w:cs="Times New Roman"/>
           <w:sz w:val="24"/>
           <w:szCs w:val="24"/>
+          <w:lang w:val="es-GT"/>
         </w:rPr>
         <w:t>(</w:t>
       </w:r>
@@ -1586,62 +845,9 @@
           <w:rFonts w:ascii="Times New Roman" w:eastAsia="Times New Roman" w:hAnsi="Times New Roman" w:cs="Times New Roman"/>
           <w:sz w:val="24"/>
           <w:szCs w:val="24"/>
-        </w:rPr>
-        <w:t xml:space="preserve">) para </w:t>
-      </w:r>
-      <w:proofErr w:type="spellStart"/>
-      <w:r>
-        <w:rPr>
-          <w:rFonts w:ascii="Times New Roman" w:eastAsia="Times New Roman" w:hAnsi="Times New Roman" w:cs="Times New Roman"/>
-          <w:sz w:val="24"/>
-          <w:szCs w:val="24"/>
-        </w:rPr>
-        <w:t>los</w:t>
-      </w:r>
-      <w:proofErr w:type="spellEnd"/>
-      <w:r>
-        <w:rPr>
-          <w:rFonts w:ascii="Times New Roman" w:eastAsia="Times New Roman" w:hAnsi="Times New Roman" w:cs="Times New Roman"/>
-          <w:sz w:val="24"/>
-          <w:szCs w:val="24"/>
-        </w:rPr>
-        <w:t xml:space="preserve"> </w:t>
-      </w:r>
-      <w:proofErr w:type="spellStart"/>
-      <w:r>
-        <w:rPr>
-          <w:rFonts w:ascii="Times New Roman" w:eastAsia="Times New Roman" w:hAnsi="Times New Roman" w:cs="Times New Roman"/>
-          <w:sz w:val="24"/>
-          <w:szCs w:val="24"/>
-        </w:rPr>
-        <w:t>atributos</w:t>
-      </w:r>
-      <w:proofErr w:type="spellEnd"/>
-      <w:r>
-        <w:rPr>
-          <w:rFonts w:ascii="Times New Roman" w:eastAsia="Times New Roman" w:hAnsi="Times New Roman" w:cs="Times New Roman"/>
-          <w:sz w:val="24"/>
-          <w:szCs w:val="24"/>
-        </w:rPr>
-        <w:t xml:space="preserve"> de la </w:t>
-      </w:r>
-      <w:proofErr w:type="spellStart"/>
-      <w:r>
-        <w:rPr>
-          <w:rFonts w:ascii="Times New Roman" w:eastAsia="Times New Roman" w:hAnsi="Times New Roman" w:cs="Times New Roman"/>
-          <w:sz w:val="24"/>
-          <w:szCs w:val="24"/>
-        </w:rPr>
-        <w:t>entidad</w:t>
-      </w:r>
-      <w:proofErr w:type="spellEnd"/>
-      <w:r>
-        <w:rPr>
-          <w:rFonts w:ascii="Times New Roman" w:eastAsia="Times New Roman" w:hAnsi="Times New Roman" w:cs="Times New Roman"/>
-          <w:sz w:val="24"/>
-          <w:szCs w:val="24"/>
-        </w:rPr>
-        <w:t>.</w:t>
+          <w:lang w:val="es-GT"/>
+        </w:rPr>
+        <w:t>) para los atributos de la entidad.</w:t>
       </w:r>
     </w:p>
     <w:p>
@@ -1720,105 +926,26 @@
         <w:rPr>
           <w:sz w:val="24"/>
           <w:szCs w:val="24"/>
-        </w:rPr>
-      </w:pPr>
-      <w:proofErr w:type="spellStart"/>
-      <w:r>
-        <w:rPr>
-          <w:rFonts w:ascii="Times New Roman" w:eastAsia="Times New Roman" w:hAnsi="Times New Roman" w:cs="Times New Roman"/>
-          <w:sz w:val="24"/>
-          <w:szCs w:val="24"/>
-        </w:rPr>
-        <w:t>Crear</w:t>
-      </w:r>
-      <w:proofErr w:type="spellEnd"/>
-      <w:r>
-        <w:rPr>
-          <w:rFonts w:ascii="Times New Roman" w:eastAsia="Times New Roman" w:hAnsi="Times New Roman" w:cs="Times New Roman"/>
-          <w:sz w:val="24"/>
-          <w:szCs w:val="24"/>
-        </w:rPr>
-        <w:t xml:space="preserve"> la </w:t>
-      </w:r>
-      <w:proofErr w:type="spellStart"/>
-      <w:r>
-        <w:rPr>
-          <w:rFonts w:ascii="Times New Roman" w:eastAsia="Times New Roman" w:hAnsi="Times New Roman" w:cs="Times New Roman"/>
-          <w:sz w:val="24"/>
-          <w:szCs w:val="24"/>
-        </w:rPr>
-        <w:t>clase</w:t>
-      </w:r>
-      <w:proofErr w:type="spellEnd"/>
-      <w:r>
-        <w:rPr>
-          <w:rFonts w:ascii="Times New Roman" w:eastAsia="Times New Roman" w:hAnsi="Times New Roman" w:cs="Times New Roman"/>
-          <w:sz w:val="24"/>
-          <w:szCs w:val="24"/>
-        </w:rPr>
-        <w:t xml:space="preserve"> de </w:t>
-      </w:r>
-      <w:proofErr w:type="spellStart"/>
-      <w:r>
-        <w:rPr>
-          <w:rFonts w:ascii="Times New Roman" w:eastAsia="Times New Roman" w:hAnsi="Times New Roman" w:cs="Times New Roman"/>
-          <w:sz w:val="24"/>
-          <w:szCs w:val="24"/>
-        </w:rPr>
-        <w:t>controlador</w:t>
-      </w:r>
-      <w:proofErr w:type="spellEnd"/>
-      <w:r>
-        <w:rPr>
-          <w:rFonts w:ascii="Times New Roman" w:eastAsia="Times New Roman" w:hAnsi="Times New Roman" w:cs="Times New Roman"/>
-          <w:sz w:val="24"/>
-          <w:szCs w:val="24"/>
-        </w:rPr>
-        <w:t xml:space="preserve"> JPA y </w:t>
-      </w:r>
-      <w:proofErr w:type="spellStart"/>
-      <w:r>
-        <w:rPr>
-          <w:rFonts w:ascii="Times New Roman" w:eastAsia="Times New Roman" w:hAnsi="Times New Roman" w:cs="Times New Roman"/>
-          <w:sz w:val="24"/>
-          <w:szCs w:val="24"/>
-        </w:rPr>
-        <w:t>hacer</w:t>
-      </w:r>
-      <w:proofErr w:type="spellEnd"/>
-      <w:r>
-        <w:rPr>
-          <w:rFonts w:ascii="Times New Roman" w:eastAsia="Times New Roman" w:hAnsi="Times New Roman" w:cs="Times New Roman"/>
-          <w:sz w:val="24"/>
-          <w:szCs w:val="24"/>
-        </w:rPr>
-        <w:t xml:space="preserve"> las </w:t>
-      </w:r>
-      <w:proofErr w:type="spellStart"/>
-      <w:r>
-        <w:rPr>
-          <w:rFonts w:ascii="Times New Roman" w:eastAsia="Times New Roman" w:hAnsi="Times New Roman" w:cs="Times New Roman"/>
-          <w:sz w:val="24"/>
-          <w:szCs w:val="24"/>
-        </w:rPr>
-        <w:t>modificaciones</w:t>
-      </w:r>
-      <w:proofErr w:type="spellEnd"/>
-      <w:r>
-        <w:rPr>
-          <w:rFonts w:ascii="Times New Roman" w:eastAsia="Times New Roman" w:hAnsi="Times New Roman" w:cs="Times New Roman"/>
-          <w:sz w:val="24"/>
-          <w:szCs w:val="24"/>
-        </w:rPr>
-        <w:t>.</w:t>
-      </w:r>
-    </w:p>
-    <w:p>
-      <w:pPr>
-        <w:rPr>
-          <w:rFonts w:ascii="Times New Roman" w:eastAsia="Times New Roman" w:hAnsi="Times New Roman" w:cs="Times New Roman"/>
-          <w:sz w:val="24"/>
-          <w:szCs w:val="24"/>
+          <w:lang w:val="es-GT"/>
+        </w:rPr>
+      </w:pPr>
+      <w:r>
+        <w:rPr>
+          <w:rFonts w:ascii="Times New Roman" w:eastAsia="Times New Roman" w:hAnsi="Times New Roman" w:cs="Times New Roman"/>
+          <w:sz w:val="24"/>
+          <w:szCs w:val="24"/>
+          <w:lang w:val="es-GT"/>
+        </w:rPr>
+        <w:t>Crear la clase de controlador JPA y hacer las modificaciones.</w:t>
+      </w:r>
+    </w:p>
+    <w:p>
+      <w:pPr>
+        <w:rPr>
+          <w:rFonts w:ascii="Times New Roman" w:eastAsia="Times New Roman" w:hAnsi="Times New Roman" w:cs="Times New Roman"/>
+          <w:sz w:val="24"/>
+          <w:szCs w:val="24"/>
+          <w:lang w:val="es-GT"/>
         </w:rPr>
       </w:pPr>
     </w:p>
@@ -1829,10 +956,9 @@
           <w:sz w:val="24"/>
           <w:szCs w:val="24"/>
           <w:u w:val="single"/>
-        </w:rPr>
-      </w:pPr>
-      <w:bookmarkStart w:id="0" w:name="_GoBack"/>
-      <w:bookmarkEnd w:id="0"/>
+          <w:lang w:val="es-GT"/>
+        </w:rPr>
+      </w:pPr>
     </w:p>
     <w:p>
       <w:pPr>
@@ -1849,25 +975,7 @@
           <w:szCs w:val="24"/>
         </w:rPr>
         <w:lastRenderedPageBreak/>
-        <w:t xml:space="preserve">Bryan </w:t>
-      </w:r>
-      <w:proofErr w:type="spellStart"/>
-      <w:r>
-        <w:rPr>
-          <w:rFonts w:ascii="Times New Roman" w:eastAsia="Times New Roman" w:hAnsi="Times New Roman" w:cs="Times New Roman"/>
-          <w:sz w:val="24"/>
-          <w:szCs w:val="24"/>
-        </w:rPr>
-        <w:t>Martínez</w:t>
-      </w:r>
-      <w:proofErr w:type="spellEnd"/>
-      <w:r>
-        <w:rPr>
-          <w:rFonts w:ascii="Times New Roman" w:eastAsia="Times New Roman" w:hAnsi="Times New Roman" w:cs="Times New Roman"/>
-          <w:sz w:val="24"/>
-          <w:szCs w:val="24"/>
-        </w:rPr>
-        <w:t xml:space="preserve">: </w:t>
+        <w:t xml:space="preserve">Bryan Martínez: </w:t>
       </w:r>
     </w:p>
     <w:p>
@@ -1882,77 +990,22 @@
           <w:szCs w:val="24"/>
         </w:rPr>
       </w:pPr>
-      <w:proofErr w:type="spellStart"/>
-      <w:r>
-        <w:rPr>
-          <w:rFonts w:ascii="Times New Roman" w:eastAsia="Times New Roman" w:hAnsi="Times New Roman" w:cs="Times New Roman"/>
-          <w:sz w:val="24"/>
-          <w:szCs w:val="24"/>
-        </w:rPr>
-        <w:t>Crear</w:t>
-      </w:r>
-      <w:proofErr w:type="spellEnd"/>
-      <w:r>
-        <w:rPr>
-          <w:rFonts w:ascii="Times New Roman" w:eastAsia="Times New Roman" w:hAnsi="Times New Roman" w:cs="Times New Roman"/>
-          <w:sz w:val="24"/>
-          <w:szCs w:val="24"/>
-        </w:rPr>
-        <w:t xml:space="preserve"> </w:t>
-      </w:r>
-      <w:proofErr w:type="spellStart"/>
-      <w:r>
-        <w:rPr>
-          <w:rFonts w:ascii="Times New Roman" w:eastAsia="Times New Roman" w:hAnsi="Times New Roman" w:cs="Times New Roman"/>
-          <w:sz w:val="24"/>
-          <w:szCs w:val="24"/>
-        </w:rPr>
-        <w:t>archivo</w:t>
-      </w:r>
-      <w:proofErr w:type="spellEnd"/>
-      <w:r>
-        <w:rPr>
-          <w:rFonts w:ascii="Times New Roman" w:eastAsia="Times New Roman" w:hAnsi="Times New Roman" w:cs="Times New Roman"/>
-          <w:sz w:val="24"/>
-          <w:szCs w:val="24"/>
-        </w:rPr>
-        <w:t xml:space="preserve"> de </w:t>
-      </w:r>
-      <w:proofErr w:type="spellStart"/>
-      <w:r>
-        <w:rPr>
-          <w:rFonts w:ascii="Times New Roman" w:eastAsia="Times New Roman" w:hAnsi="Times New Roman" w:cs="Times New Roman"/>
-          <w:sz w:val="24"/>
-          <w:szCs w:val="24"/>
-        </w:rPr>
-        <w:t>documentación</w:t>
-      </w:r>
-      <w:proofErr w:type="spellEnd"/>
-      <w:r>
-        <w:rPr>
-          <w:rFonts w:ascii="Times New Roman" w:eastAsia="Times New Roman" w:hAnsi="Times New Roman" w:cs="Times New Roman"/>
-          <w:sz w:val="24"/>
-          <w:szCs w:val="24"/>
-        </w:rPr>
-        <w:t xml:space="preserve"> y </w:t>
-      </w:r>
-      <w:proofErr w:type="spellStart"/>
-      <w:r>
-        <w:rPr>
-          <w:rFonts w:ascii="Times New Roman" w:eastAsia="Times New Roman" w:hAnsi="Times New Roman" w:cs="Times New Roman"/>
-          <w:sz w:val="24"/>
-          <w:szCs w:val="24"/>
-        </w:rPr>
-        <w:t>estructurarlo</w:t>
-      </w:r>
-      <w:proofErr w:type="spellEnd"/>
-      <w:r>
-        <w:rPr>
-          <w:rFonts w:ascii="Times New Roman" w:eastAsia="Times New Roman" w:hAnsi="Times New Roman" w:cs="Times New Roman"/>
-          <w:sz w:val="24"/>
-          <w:szCs w:val="24"/>
-        </w:rPr>
-        <w:t>. 8:25 – 12:00</w:t>
+      <w:r>
+        <w:rPr>
+          <w:rFonts w:ascii="Times New Roman" w:eastAsia="Times New Roman" w:hAnsi="Times New Roman" w:cs="Times New Roman"/>
+          <w:sz w:val="24"/>
+          <w:szCs w:val="24"/>
+          <w:lang w:val="es-GT"/>
+        </w:rPr>
+        <w:t xml:space="preserve">Crear archivo de documentación y estructurarlo. </w:t>
+      </w:r>
+      <w:r>
+        <w:rPr>
+          <w:rFonts w:ascii="Times New Roman" w:eastAsia="Times New Roman" w:hAnsi="Times New Roman" w:cs="Times New Roman"/>
+          <w:sz w:val="24"/>
+          <w:szCs w:val="24"/>
+        </w:rPr>
+        <w:t>8:25 – 12:00</w:t>
       </w:r>
     </w:p>
     <w:p>
@@ -1967,23 +1020,14 @@
           <w:szCs w:val="24"/>
         </w:rPr>
       </w:pPr>
-      <w:proofErr w:type="spellStart"/>
-      <w:r>
-        <w:rPr>
-          <w:rFonts w:ascii="Times New Roman" w:eastAsia="Times New Roman" w:hAnsi="Times New Roman" w:cs="Times New Roman"/>
-          <w:sz w:val="24"/>
-          <w:szCs w:val="24"/>
-        </w:rPr>
-        <w:t>Crear</w:t>
-      </w:r>
-      <w:proofErr w:type="spellEnd"/>
-      <w:r>
-        <w:rPr>
-          <w:rFonts w:ascii="Times New Roman" w:eastAsia="Times New Roman" w:hAnsi="Times New Roman" w:cs="Times New Roman"/>
-          <w:sz w:val="24"/>
-          <w:szCs w:val="24"/>
-        </w:rPr>
-        <w:t xml:space="preserve"> </w:t>
+      <w:r>
+        <w:rPr>
+          <w:rFonts w:ascii="Times New Roman" w:eastAsia="Times New Roman" w:hAnsi="Times New Roman" w:cs="Times New Roman"/>
+          <w:sz w:val="24"/>
+          <w:szCs w:val="24"/>
+          <w:lang w:val="es-GT"/>
+        </w:rPr>
+        <w:t xml:space="preserve">Crear </w:t>
       </w:r>
       <w:proofErr w:type="gramStart"/>
       <w:r>
@@ -1991,98 +1035,44 @@
           <w:rFonts w:ascii="Times New Roman" w:eastAsia="Times New Roman" w:hAnsi="Times New Roman" w:cs="Times New Roman"/>
           <w:sz w:val="24"/>
           <w:szCs w:val="24"/>
-        </w:rPr>
-        <w:t xml:space="preserve">la  </w:t>
-      </w:r>
-      <w:proofErr w:type="spellStart"/>
-      <w:r>
-        <w:rPr>
-          <w:rFonts w:ascii="Times New Roman" w:eastAsia="Times New Roman" w:hAnsi="Times New Roman" w:cs="Times New Roman"/>
-          <w:sz w:val="24"/>
-          <w:szCs w:val="24"/>
-        </w:rPr>
-        <w:t>clase</w:t>
-      </w:r>
-      <w:proofErr w:type="spellEnd"/>
+          <w:lang w:val="es-GT"/>
+        </w:rPr>
+        <w:t>la  clase</w:t>
+      </w:r>
       <w:proofErr w:type="gramEnd"/>
       <w:r>
         <w:rPr>
           <w:rFonts w:ascii="Times New Roman" w:eastAsia="Times New Roman" w:hAnsi="Times New Roman" w:cs="Times New Roman"/>
           <w:sz w:val="24"/>
           <w:szCs w:val="24"/>
-        </w:rPr>
-        <w:t xml:space="preserve"> principal  y </w:t>
-      </w:r>
-      <w:proofErr w:type="spellStart"/>
-      <w:r>
-        <w:rPr>
-          <w:rFonts w:ascii="Times New Roman" w:eastAsia="Times New Roman" w:hAnsi="Times New Roman" w:cs="Times New Roman"/>
-          <w:sz w:val="24"/>
-          <w:szCs w:val="24"/>
-        </w:rPr>
-        <w:t>estructurar</w:t>
-      </w:r>
-      <w:proofErr w:type="spellEnd"/>
-      <w:r>
-        <w:rPr>
-          <w:rFonts w:ascii="Times New Roman" w:eastAsia="Times New Roman" w:hAnsi="Times New Roman" w:cs="Times New Roman"/>
-          <w:sz w:val="24"/>
-          <w:szCs w:val="24"/>
-        </w:rPr>
-        <w:t xml:space="preserve"> la forma del </w:t>
-      </w:r>
-      <w:proofErr w:type="spellStart"/>
-      <w:r>
-        <w:rPr>
-          <w:rFonts w:ascii="Times New Roman" w:eastAsia="Times New Roman" w:hAnsi="Times New Roman" w:cs="Times New Roman"/>
-          <w:sz w:val="24"/>
-          <w:szCs w:val="24"/>
-        </w:rPr>
-        <w:t>menú</w:t>
-      </w:r>
-      <w:proofErr w:type="spellEnd"/>
-      <w:r>
-        <w:rPr>
-          <w:rFonts w:ascii="Times New Roman" w:eastAsia="Times New Roman" w:hAnsi="Times New Roman" w:cs="Times New Roman"/>
-          <w:sz w:val="24"/>
-          <w:szCs w:val="24"/>
-        </w:rPr>
-        <w:t>.  11:34</w:t>
-      </w:r>
-    </w:p>
-    <w:p>
-      <w:pPr>
-        <w:rPr>
-          <w:rFonts w:ascii="Times New Roman" w:eastAsia="Times New Roman" w:hAnsi="Times New Roman" w:cs="Times New Roman"/>
-          <w:sz w:val="24"/>
-          <w:szCs w:val="24"/>
-        </w:rPr>
-      </w:pPr>
-      <w:r>
-        <w:rPr>
-          <w:rFonts w:ascii="Times New Roman" w:eastAsia="Times New Roman" w:hAnsi="Times New Roman" w:cs="Times New Roman"/>
-          <w:sz w:val="24"/>
-          <w:szCs w:val="24"/>
-        </w:rPr>
-        <w:t xml:space="preserve">Javier </w:t>
-      </w:r>
-      <w:proofErr w:type="spellStart"/>
-      <w:r>
-        <w:rPr>
-          <w:rFonts w:ascii="Times New Roman" w:eastAsia="Times New Roman" w:hAnsi="Times New Roman" w:cs="Times New Roman"/>
-          <w:sz w:val="24"/>
-          <w:szCs w:val="24"/>
-        </w:rPr>
-        <w:t>Barahona</w:t>
-      </w:r>
-      <w:proofErr w:type="spellEnd"/>
-      <w:r>
-        <w:rPr>
-          <w:rFonts w:ascii="Times New Roman" w:eastAsia="Times New Roman" w:hAnsi="Times New Roman" w:cs="Times New Roman"/>
-          <w:sz w:val="24"/>
-          <w:szCs w:val="24"/>
-        </w:rPr>
-        <w:t xml:space="preserve">: </w:t>
+          <w:lang w:val="es-GT"/>
+        </w:rPr>
+        <w:t xml:space="preserve"> principal  y estructurar la forma del menú.  </w:t>
+      </w:r>
+      <w:r>
+        <w:rPr>
+          <w:rFonts w:ascii="Times New Roman" w:eastAsia="Times New Roman" w:hAnsi="Times New Roman" w:cs="Times New Roman"/>
+          <w:sz w:val="24"/>
+          <w:szCs w:val="24"/>
+        </w:rPr>
+        <w:t>11:34</w:t>
+      </w:r>
+    </w:p>
+    <w:p>
+      <w:pPr>
+        <w:rPr>
+          <w:rFonts w:ascii="Times New Roman" w:eastAsia="Times New Roman" w:hAnsi="Times New Roman" w:cs="Times New Roman"/>
+          <w:sz w:val="24"/>
+          <w:szCs w:val="24"/>
+        </w:rPr>
+      </w:pPr>
+      <w:r>
+        <w:rPr>
+          <w:rFonts w:ascii="Times New Roman" w:eastAsia="Times New Roman" w:hAnsi="Times New Roman" w:cs="Times New Roman"/>
+          <w:sz w:val="24"/>
+          <w:szCs w:val="24"/>
+        </w:rPr>
+        <w:t xml:space="preserve">Javier Barahona: </w:t>
       </w:r>
     </w:p>
     <w:p>
@@ -2095,16 +1085,27 @@
         <w:rPr>
           <w:sz w:val="24"/>
           <w:szCs w:val="24"/>
-        </w:rPr>
-      </w:pPr>
+          <w:lang w:val="es-GT"/>
+        </w:rPr>
+      </w:pPr>
+      <w:r>
+        <w:rPr>
+          <w:rFonts w:ascii="Times New Roman" w:eastAsia="Times New Roman" w:hAnsi="Times New Roman" w:cs="Times New Roman"/>
+          <w:sz w:val="24"/>
+          <w:szCs w:val="24"/>
+          <w:lang w:val="es-GT"/>
+        </w:rPr>
+        <w:t xml:space="preserve">Crear </w:t>
+      </w:r>
       <w:proofErr w:type="spellStart"/>
       <w:r>
         <w:rPr>
           <w:rFonts w:ascii="Times New Roman" w:eastAsia="Times New Roman" w:hAnsi="Times New Roman" w:cs="Times New Roman"/>
           <w:sz w:val="24"/>
           <w:szCs w:val="24"/>
-        </w:rPr>
-        <w:t>Crear</w:t>
+          <w:lang w:val="es-GT"/>
+        </w:rPr>
+        <w:t>Switch</w:t>
       </w:r>
       <w:proofErr w:type="spellEnd"/>
       <w:r>
@@ -2112,98 +1113,9 @@
           <w:rFonts w:ascii="Times New Roman" w:eastAsia="Times New Roman" w:hAnsi="Times New Roman" w:cs="Times New Roman"/>
           <w:sz w:val="24"/>
           <w:szCs w:val="24"/>
-        </w:rPr>
-        <w:t xml:space="preserve"> Switch para </w:t>
-      </w:r>
-      <w:proofErr w:type="spellStart"/>
-      <w:r>
-        <w:rPr>
-          <w:rFonts w:ascii="Times New Roman" w:eastAsia="Times New Roman" w:hAnsi="Times New Roman" w:cs="Times New Roman"/>
-          <w:sz w:val="24"/>
-          <w:szCs w:val="24"/>
-        </w:rPr>
-        <w:t>cada</w:t>
-      </w:r>
-      <w:proofErr w:type="spellEnd"/>
-      <w:r>
-        <w:rPr>
-          <w:rFonts w:ascii="Times New Roman" w:eastAsia="Times New Roman" w:hAnsi="Times New Roman" w:cs="Times New Roman"/>
-          <w:sz w:val="24"/>
-          <w:szCs w:val="24"/>
-        </w:rPr>
-        <w:t xml:space="preserve"> </w:t>
-      </w:r>
-      <w:proofErr w:type="spellStart"/>
-      <w:r>
-        <w:rPr>
-          <w:rFonts w:ascii="Times New Roman" w:eastAsia="Times New Roman" w:hAnsi="Times New Roman" w:cs="Times New Roman"/>
-          <w:sz w:val="24"/>
-          <w:szCs w:val="24"/>
-        </w:rPr>
-        <w:t>una</w:t>
-      </w:r>
-      <w:proofErr w:type="spellEnd"/>
-      <w:r>
-        <w:rPr>
-          <w:rFonts w:ascii="Times New Roman" w:eastAsia="Times New Roman" w:hAnsi="Times New Roman" w:cs="Times New Roman"/>
-          <w:sz w:val="24"/>
-          <w:szCs w:val="24"/>
-        </w:rPr>
-        <w:t xml:space="preserve"> de las </w:t>
-      </w:r>
-      <w:proofErr w:type="spellStart"/>
-      <w:r>
-        <w:rPr>
-          <w:rFonts w:ascii="Times New Roman" w:eastAsia="Times New Roman" w:hAnsi="Times New Roman" w:cs="Times New Roman"/>
-          <w:sz w:val="24"/>
-          <w:szCs w:val="24"/>
-        </w:rPr>
-        <w:t>opciones</w:t>
-      </w:r>
-      <w:proofErr w:type="spellEnd"/>
-      <w:r>
-        <w:rPr>
-          <w:rFonts w:ascii="Times New Roman" w:eastAsia="Times New Roman" w:hAnsi="Times New Roman" w:cs="Times New Roman"/>
-          <w:sz w:val="24"/>
-          <w:szCs w:val="24"/>
-        </w:rPr>
-        <w:t xml:space="preserve"> </w:t>
-      </w:r>
-      <w:proofErr w:type="gramStart"/>
-      <w:r>
-        <w:rPr>
-          <w:rFonts w:ascii="Times New Roman" w:eastAsia="Times New Roman" w:hAnsi="Times New Roman" w:cs="Times New Roman"/>
-          <w:sz w:val="24"/>
-          <w:szCs w:val="24"/>
-        </w:rPr>
-        <w:t>del</w:t>
-      </w:r>
-      <w:proofErr w:type="gramEnd"/>
-      <w:r>
-        <w:rPr>
-          <w:rFonts w:ascii="Times New Roman" w:eastAsia="Times New Roman" w:hAnsi="Times New Roman" w:cs="Times New Roman"/>
-          <w:sz w:val="24"/>
-          <w:szCs w:val="24"/>
-        </w:rPr>
-        <w:t xml:space="preserve"> </w:t>
-      </w:r>
-      <w:proofErr w:type="spellStart"/>
-      <w:r>
-        <w:rPr>
-          <w:rFonts w:ascii="Times New Roman" w:eastAsia="Times New Roman" w:hAnsi="Times New Roman" w:cs="Times New Roman"/>
-          <w:sz w:val="24"/>
-          <w:szCs w:val="24"/>
-        </w:rPr>
-        <w:t>menú</w:t>
-      </w:r>
-      <w:proofErr w:type="spellEnd"/>
-      <w:r>
-        <w:rPr>
-          <w:rFonts w:ascii="Times New Roman" w:eastAsia="Times New Roman" w:hAnsi="Times New Roman" w:cs="Times New Roman"/>
-          <w:sz w:val="24"/>
-          <w:szCs w:val="24"/>
-        </w:rPr>
-        <w:t>.</w:t>
+          <w:lang w:val="es-GT"/>
+        </w:rPr>
+        <w:t xml:space="preserve"> para cada una de las opciones del menú.</w:t>
       </w:r>
     </w:p>
     <w:p>
@@ -2216,266 +1128,34 @@
         <w:rPr>
           <w:sz w:val="24"/>
           <w:szCs w:val="24"/>
-        </w:rPr>
-      </w:pPr>
-      <w:r>
-        <w:rPr>
-          <w:rFonts w:ascii="Times New Roman" w:eastAsia="Times New Roman" w:hAnsi="Times New Roman" w:cs="Times New Roman"/>
-          <w:sz w:val="24"/>
-          <w:szCs w:val="24"/>
-        </w:rPr>
-        <w:t xml:space="preserve">Los </w:t>
-      </w:r>
-      <w:proofErr w:type="spellStart"/>
-      <w:r>
-        <w:rPr>
-          <w:rFonts w:ascii="Times New Roman" w:eastAsia="Times New Roman" w:hAnsi="Times New Roman" w:cs="Times New Roman"/>
-          <w:sz w:val="24"/>
-          <w:szCs w:val="24"/>
-        </w:rPr>
-        <w:t>métodos</w:t>
-      </w:r>
-      <w:proofErr w:type="spellEnd"/>
-      <w:r>
-        <w:rPr>
-          <w:rFonts w:ascii="Times New Roman" w:eastAsia="Times New Roman" w:hAnsi="Times New Roman" w:cs="Times New Roman"/>
-          <w:sz w:val="24"/>
-          <w:szCs w:val="24"/>
-        </w:rPr>
-        <w:t xml:space="preserve"> que no son </w:t>
-      </w:r>
-      <w:proofErr w:type="spellStart"/>
-      <w:r>
-        <w:rPr>
-          <w:rFonts w:ascii="Times New Roman" w:eastAsia="Times New Roman" w:hAnsi="Times New Roman" w:cs="Times New Roman"/>
-          <w:sz w:val="24"/>
-          <w:szCs w:val="24"/>
-        </w:rPr>
-        <w:t>creados</w:t>
-      </w:r>
-      <w:proofErr w:type="spellEnd"/>
-      <w:r>
-        <w:rPr>
-          <w:rFonts w:ascii="Times New Roman" w:eastAsia="Times New Roman" w:hAnsi="Times New Roman" w:cs="Times New Roman"/>
-          <w:sz w:val="24"/>
-          <w:szCs w:val="24"/>
-        </w:rPr>
-        <w:t xml:space="preserve"> </w:t>
-      </w:r>
-      <w:proofErr w:type="spellStart"/>
-      <w:r>
-        <w:rPr>
-          <w:rFonts w:ascii="Times New Roman" w:eastAsia="Times New Roman" w:hAnsi="Times New Roman" w:cs="Times New Roman"/>
-          <w:sz w:val="24"/>
-          <w:szCs w:val="24"/>
-        </w:rPr>
-        <w:t>por</w:t>
-      </w:r>
-      <w:proofErr w:type="spellEnd"/>
-      <w:r>
-        <w:rPr>
-          <w:rFonts w:ascii="Times New Roman" w:eastAsia="Times New Roman" w:hAnsi="Times New Roman" w:cs="Times New Roman"/>
-          <w:sz w:val="24"/>
-          <w:szCs w:val="24"/>
-        </w:rPr>
-        <w:t xml:space="preserve"> el CRUD, para </w:t>
-      </w:r>
-      <w:proofErr w:type="spellStart"/>
-      <w:r>
-        <w:rPr>
-          <w:rFonts w:ascii="Times New Roman" w:eastAsia="Times New Roman" w:hAnsi="Times New Roman" w:cs="Times New Roman"/>
-          <w:sz w:val="24"/>
-          <w:szCs w:val="24"/>
-        </w:rPr>
-        <w:t>poder</w:t>
-      </w:r>
-      <w:proofErr w:type="spellEnd"/>
-      <w:r>
-        <w:rPr>
-          <w:rFonts w:ascii="Times New Roman" w:eastAsia="Times New Roman" w:hAnsi="Times New Roman" w:cs="Times New Roman"/>
-          <w:sz w:val="24"/>
-          <w:szCs w:val="24"/>
-        </w:rPr>
-        <w:t xml:space="preserve"> </w:t>
-      </w:r>
-      <w:proofErr w:type="spellStart"/>
-      <w:r>
-        <w:rPr>
-          <w:rFonts w:ascii="Times New Roman" w:eastAsia="Times New Roman" w:hAnsi="Times New Roman" w:cs="Times New Roman"/>
-          <w:sz w:val="24"/>
-          <w:szCs w:val="24"/>
-        </w:rPr>
-        <w:t>agregar</w:t>
-      </w:r>
-      <w:proofErr w:type="spellEnd"/>
-      <w:r>
-        <w:rPr>
-          <w:rFonts w:ascii="Times New Roman" w:eastAsia="Times New Roman" w:hAnsi="Times New Roman" w:cs="Times New Roman"/>
-          <w:sz w:val="24"/>
-          <w:szCs w:val="24"/>
-        </w:rPr>
-        <w:t xml:space="preserve"> </w:t>
-      </w:r>
-      <w:proofErr w:type="gramStart"/>
-      <w:r>
-        <w:rPr>
-          <w:rFonts w:ascii="Times New Roman" w:eastAsia="Times New Roman" w:hAnsi="Times New Roman" w:cs="Times New Roman"/>
-          <w:sz w:val="24"/>
-          <w:szCs w:val="24"/>
-        </w:rPr>
-        <w:t>un</w:t>
-      </w:r>
-      <w:proofErr w:type="gramEnd"/>
-      <w:r>
-        <w:rPr>
-          <w:rFonts w:ascii="Times New Roman" w:eastAsia="Times New Roman" w:hAnsi="Times New Roman" w:cs="Times New Roman"/>
-          <w:sz w:val="24"/>
-          <w:szCs w:val="24"/>
-        </w:rPr>
-        <w:t xml:space="preserve"> </w:t>
-      </w:r>
-      <w:proofErr w:type="spellStart"/>
-      <w:r>
-        <w:rPr>
-          <w:rFonts w:ascii="Times New Roman" w:eastAsia="Times New Roman" w:hAnsi="Times New Roman" w:cs="Times New Roman"/>
-          <w:sz w:val="24"/>
-          <w:szCs w:val="24"/>
-        </w:rPr>
-        <w:t>alumno</w:t>
-      </w:r>
-      <w:proofErr w:type="spellEnd"/>
-      <w:r>
-        <w:rPr>
-          <w:rFonts w:ascii="Times New Roman" w:eastAsia="Times New Roman" w:hAnsi="Times New Roman" w:cs="Times New Roman"/>
-          <w:sz w:val="24"/>
-          <w:szCs w:val="24"/>
-        </w:rPr>
-        <w:t xml:space="preserve"> y </w:t>
-      </w:r>
-      <w:proofErr w:type="spellStart"/>
-      <w:r>
-        <w:rPr>
-          <w:rFonts w:ascii="Times New Roman" w:eastAsia="Times New Roman" w:hAnsi="Times New Roman" w:cs="Times New Roman"/>
-          <w:sz w:val="24"/>
-          <w:szCs w:val="24"/>
-        </w:rPr>
-        <w:t>poder</w:t>
-      </w:r>
-      <w:proofErr w:type="spellEnd"/>
-      <w:r>
-        <w:rPr>
-          <w:rFonts w:ascii="Times New Roman" w:eastAsia="Times New Roman" w:hAnsi="Times New Roman" w:cs="Times New Roman"/>
-          <w:sz w:val="24"/>
-          <w:szCs w:val="24"/>
-        </w:rPr>
-        <w:t xml:space="preserve"> </w:t>
-      </w:r>
-      <w:proofErr w:type="spellStart"/>
-      <w:r>
-        <w:rPr>
-          <w:rFonts w:ascii="Times New Roman" w:eastAsia="Times New Roman" w:hAnsi="Times New Roman" w:cs="Times New Roman"/>
-          <w:sz w:val="24"/>
-          <w:szCs w:val="24"/>
-        </w:rPr>
-        <w:t>obtener</w:t>
-      </w:r>
-      <w:proofErr w:type="spellEnd"/>
-      <w:r>
-        <w:rPr>
-          <w:rFonts w:ascii="Times New Roman" w:eastAsia="Times New Roman" w:hAnsi="Times New Roman" w:cs="Times New Roman"/>
-          <w:sz w:val="24"/>
-          <w:szCs w:val="24"/>
-        </w:rPr>
-        <w:t xml:space="preserve"> un </w:t>
-      </w:r>
-      <w:proofErr w:type="spellStart"/>
-      <w:r>
-        <w:rPr>
-          <w:rFonts w:ascii="Times New Roman" w:eastAsia="Times New Roman" w:hAnsi="Times New Roman" w:cs="Times New Roman"/>
-          <w:sz w:val="24"/>
-          <w:szCs w:val="24"/>
-        </w:rPr>
-        <w:t>alumno</w:t>
-      </w:r>
-      <w:proofErr w:type="spellEnd"/>
-      <w:r>
-        <w:rPr>
-          <w:rFonts w:ascii="Times New Roman" w:eastAsia="Times New Roman" w:hAnsi="Times New Roman" w:cs="Times New Roman"/>
-          <w:sz w:val="24"/>
-          <w:szCs w:val="24"/>
-        </w:rPr>
-        <w:t xml:space="preserve"> el que se </w:t>
-      </w:r>
-      <w:proofErr w:type="spellStart"/>
-      <w:r>
-        <w:rPr>
-          <w:rFonts w:ascii="Times New Roman" w:eastAsia="Times New Roman" w:hAnsi="Times New Roman" w:cs="Times New Roman"/>
-          <w:sz w:val="24"/>
-          <w:szCs w:val="24"/>
-        </w:rPr>
-        <w:t>quiere</w:t>
-      </w:r>
-      <w:proofErr w:type="spellEnd"/>
-      <w:r>
-        <w:rPr>
-          <w:rFonts w:ascii="Times New Roman" w:eastAsia="Times New Roman" w:hAnsi="Times New Roman" w:cs="Times New Roman"/>
-          <w:sz w:val="24"/>
-          <w:szCs w:val="24"/>
-        </w:rPr>
-        <w:t xml:space="preserve"> </w:t>
-      </w:r>
-      <w:proofErr w:type="spellStart"/>
-      <w:r>
-        <w:rPr>
-          <w:rFonts w:ascii="Times New Roman" w:eastAsia="Times New Roman" w:hAnsi="Times New Roman" w:cs="Times New Roman"/>
-          <w:sz w:val="24"/>
-          <w:szCs w:val="24"/>
-        </w:rPr>
-        <w:t>modificar</w:t>
-      </w:r>
-      <w:proofErr w:type="spellEnd"/>
-      <w:r>
-        <w:rPr>
-          <w:rFonts w:ascii="Times New Roman" w:eastAsia="Times New Roman" w:hAnsi="Times New Roman" w:cs="Times New Roman"/>
-          <w:sz w:val="24"/>
-          <w:szCs w:val="24"/>
-        </w:rPr>
-        <w:t>.</w:t>
-      </w:r>
-    </w:p>
-    <w:p>
-      <w:pPr>
-        <w:rPr>
-          <w:rFonts w:ascii="Times New Roman" w:eastAsia="Times New Roman" w:hAnsi="Times New Roman" w:cs="Times New Roman"/>
-          <w:sz w:val="24"/>
-          <w:szCs w:val="24"/>
-        </w:rPr>
-      </w:pPr>
-      <w:r>
-        <w:rPr>
-          <w:rFonts w:ascii="Times New Roman" w:eastAsia="Times New Roman" w:hAnsi="Times New Roman" w:cs="Times New Roman"/>
-          <w:sz w:val="24"/>
-          <w:szCs w:val="24"/>
-        </w:rPr>
-        <w:t xml:space="preserve">Carlos </w:t>
-      </w:r>
-      <w:proofErr w:type="spellStart"/>
-      <w:r>
-        <w:rPr>
-          <w:rFonts w:ascii="Times New Roman" w:eastAsia="Times New Roman" w:hAnsi="Times New Roman" w:cs="Times New Roman"/>
-          <w:sz w:val="24"/>
-          <w:szCs w:val="24"/>
-        </w:rPr>
-        <w:t>Jax</w:t>
-      </w:r>
-      <w:proofErr w:type="spellEnd"/>
-      <w:r>
-        <w:rPr>
-          <w:rFonts w:ascii="Times New Roman" w:eastAsia="Times New Roman" w:hAnsi="Times New Roman" w:cs="Times New Roman"/>
-          <w:sz w:val="24"/>
-          <w:szCs w:val="24"/>
-        </w:rPr>
-        <w:t xml:space="preserve">: </w:t>
+          <w:lang w:val="es-GT"/>
+        </w:rPr>
+      </w:pPr>
+      <w:r>
+        <w:rPr>
+          <w:rFonts w:ascii="Times New Roman" w:eastAsia="Times New Roman" w:hAnsi="Times New Roman" w:cs="Times New Roman"/>
+          <w:sz w:val="24"/>
+          <w:szCs w:val="24"/>
+          <w:lang w:val="es-GT"/>
+        </w:rPr>
+        <w:t>Los métodos que no son creados por el CRUD, para poder agregar un alumno y poder obtener un alumno el que se quiere modificar.</w:t>
+      </w:r>
+    </w:p>
+    <w:p>
+      <w:pPr>
+        <w:rPr>
+          <w:rFonts w:ascii="Times New Roman" w:eastAsia="Times New Roman" w:hAnsi="Times New Roman" w:cs="Times New Roman"/>
+          <w:sz w:val="24"/>
+          <w:szCs w:val="24"/>
+        </w:rPr>
+      </w:pPr>
+      <w:r>
+        <w:rPr>
+          <w:rFonts w:ascii="Times New Roman" w:eastAsia="Times New Roman" w:hAnsi="Times New Roman" w:cs="Times New Roman"/>
+          <w:sz w:val="24"/>
+          <w:szCs w:val="24"/>
+        </w:rPr>
+        <w:t xml:space="preserve">Carlos Jax: </w:t>
       </w:r>
     </w:p>
     <w:p>
@@ -2488,61 +1168,17 @@
         <w:rPr>
           <w:sz w:val="24"/>
           <w:szCs w:val="24"/>
-        </w:rPr>
-      </w:pPr>
-      <w:proofErr w:type="spellStart"/>
-      <w:r>
-        <w:rPr>
-          <w:rFonts w:ascii="Times New Roman" w:eastAsia="Times New Roman" w:hAnsi="Times New Roman" w:cs="Times New Roman"/>
-          <w:sz w:val="24"/>
-          <w:szCs w:val="24"/>
-        </w:rPr>
-        <w:t>Planificación</w:t>
-      </w:r>
-      <w:proofErr w:type="spellEnd"/>
-      <w:r>
-        <w:rPr>
-          <w:rFonts w:ascii="Times New Roman" w:eastAsia="Times New Roman" w:hAnsi="Times New Roman" w:cs="Times New Roman"/>
-          <w:sz w:val="24"/>
-          <w:szCs w:val="24"/>
-        </w:rPr>
-        <w:t xml:space="preserve"> de Proyecto y </w:t>
-      </w:r>
-      <w:proofErr w:type="spellStart"/>
-      <w:r>
-        <w:rPr>
-          <w:rFonts w:ascii="Times New Roman" w:eastAsia="Times New Roman" w:hAnsi="Times New Roman" w:cs="Times New Roman"/>
-          <w:sz w:val="24"/>
-          <w:szCs w:val="24"/>
-        </w:rPr>
-        <w:t>diagrama</w:t>
-      </w:r>
-      <w:proofErr w:type="spellEnd"/>
-      <w:r>
-        <w:rPr>
-          <w:rFonts w:ascii="Times New Roman" w:eastAsia="Times New Roman" w:hAnsi="Times New Roman" w:cs="Times New Roman"/>
-          <w:sz w:val="24"/>
-          <w:szCs w:val="24"/>
-        </w:rPr>
-        <w:t xml:space="preserve"> de </w:t>
-      </w:r>
-      <w:proofErr w:type="spellStart"/>
-      <w:r>
-        <w:rPr>
-          <w:rFonts w:ascii="Times New Roman" w:eastAsia="Times New Roman" w:hAnsi="Times New Roman" w:cs="Times New Roman"/>
-          <w:sz w:val="24"/>
-          <w:szCs w:val="24"/>
-        </w:rPr>
-        <w:t>ramas</w:t>
-      </w:r>
-      <w:proofErr w:type="spellEnd"/>
-      <w:r>
-        <w:rPr>
-          <w:rFonts w:ascii="Times New Roman" w:eastAsia="Times New Roman" w:hAnsi="Times New Roman" w:cs="Times New Roman"/>
-          <w:sz w:val="24"/>
-          <w:szCs w:val="24"/>
-        </w:rPr>
-        <w:t xml:space="preserve"> </w:t>
+          <w:lang w:val="es-GT"/>
+        </w:rPr>
+      </w:pPr>
+      <w:r>
+        <w:rPr>
+          <w:rFonts w:ascii="Times New Roman" w:eastAsia="Times New Roman" w:hAnsi="Times New Roman" w:cs="Times New Roman"/>
+          <w:sz w:val="24"/>
+          <w:szCs w:val="24"/>
+          <w:lang w:val="es-GT"/>
+        </w:rPr>
+        <w:t xml:space="preserve">Planificación de Proyecto y diagrama de ramas </w:t>
       </w:r>
     </w:p>
     <w:p>
@@ -2552,6 +1188,7 @@
           <w:rFonts w:ascii="Times New Roman" w:eastAsia="Times New Roman" w:hAnsi="Times New Roman" w:cs="Times New Roman"/>
           <w:sz w:val="24"/>
           <w:szCs w:val="24"/>
+          <w:lang w:val="es-GT"/>
         </w:rPr>
       </w:pPr>
     </w:p>
@@ -2566,7 +1203,7 @@
 </file>
 
 <file path=word/numbering.xml><?xml version="1.0" encoding="utf-8"?>
-<w:numbering xmlns:wpc="http://schemas.microsoft.com/office/word/2010/wordprocessingCanvas" xmlns:mc="http://schemas.openxmlformats.org/markup-compatibility/2006" xmlns:o="urn:schemas-microsoft-com:office:office" xmlns:r="http://schemas.openxmlformats.org/officeDocument/2006/relationships" xmlns:m="http://schemas.openxmlformats.org/officeDocument/2006/math" xmlns:v="urn:schemas-microsoft-com:vml" xmlns:wp14="http://schemas.microsoft.com/office/word/2010/wordprocessingDrawing" xmlns:wp="http://schemas.openxmlformats.org/drawingml/2006/wordprocessingDrawing" xmlns:w10="urn:schemas-microsoft-com:office:word" xmlns:w="http://schemas.openxmlformats.org/wordprocessingml/2006/main" xmlns:w14="http://schemas.microsoft.com/office/word/2010/wordml" xmlns:w15="http://schemas.microsoft.com/office/word/2012/wordml" xmlns:wpg="http://schemas.microsoft.com/office/word/2010/wordprocessingGroup" xmlns:wpi="http://schemas.microsoft.com/office/word/2010/wordprocessingInk" xmlns:wne="http://schemas.microsoft.com/office/word/2006/wordml" xmlns:wps="http://schemas.microsoft.com/office/word/2010/wordprocessingShape" mc:Ignorable="w14 w15 wp14">
+<w:numbering xmlns:wpc="http://schemas.microsoft.com/office/word/2010/wordprocessingCanvas" xmlns:cx="http://schemas.microsoft.com/office/drawing/2014/chartex" xmlns:cx1="http://schemas.microsoft.com/office/drawing/2015/9/8/chartex" xmlns:cx2="http://schemas.microsoft.com/office/drawing/2015/10/21/chartex" xmlns:cx3="http://schemas.microsoft.com/office/drawing/2016/5/9/chartex" xmlns:cx4="http://schemas.microsoft.com/office/drawing/2016/5/10/chartex" xmlns:cx5="http://schemas.microsoft.com/office/drawing/2016/5/11/chartex" xmlns:cx6="http://schemas.microsoft.com/office/drawing/2016/5/12/chartex" xmlns:cx7="http://schemas.microsoft.com/office/drawing/2016/5/13/chartex" xmlns:cx8="http://schemas.microsoft.com/office/drawing/2016/5/14/chartex" xmlns:mc="http://schemas.openxmlformats.org/markup-compatibility/2006" xmlns:aink="http://schemas.microsoft.com/office/drawing/2016/ink" xmlns:am3d="http://schemas.microsoft.com/office/drawing/2017/model3d" xmlns:o="urn:schemas-microsoft-com:office:office" xmlns:r="http://schemas.openxmlformats.org/officeDocument/2006/relationships" xmlns:m="http://schemas.openxmlformats.org/officeDocument/2006/math" xmlns:v="urn:schemas-microsoft-com:vml" xmlns:wp14="http://schemas.microsoft.com/office/word/2010/wordprocessingDrawing" xmlns:wp="http://schemas.openxmlformats.org/drawingml/2006/wordprocessingDrawing" xmlns:w10="urn:schemas-microsoft-com:office:word" xmlns:w="http://schemas.openxmlformats.org/wordprocessingml/2006/main" xmlns:w14="http://schemas.microsoft.com/office/word/2010/wordml" xmlns:w15="http://schemas.microsoft.com/office/word/2012/wordml" xmlns:w16cid="http://schemas.microsoft.com/office/word/2016/wordml/cid" xmlns:w16se="http://schemas.microsoft.com/office/word/2015/wordml/symex" xmlns:wpg="http://schemas.microsoft.com/office/word/2010/wordprocessingGroup" xmlns:wpi="http://schemas.microsoft.com/office/word/2010/wordprocessingInk" xmlns:wne="http://schemas.microsoft.com/office/word/2006/wordml" xmlns:wps="http://schemas.microsoft.com/office/word/2010/wordprocessingShape" mc:Ignorable="w14 w15 w16se w16cid wp14">
   <w:abstractNum w:abstractNumId="0" w15:restartNumberingAfterBreak="0">
     <w:nsid w:val="03226AE6"/>
     <w:multiLevelType w:val="hybridMultilevel"/>
@@ -3817,7 +2454,7 @@
 </file>
 
 <file path=word/styles.xml><?xml version="1.0" encoding="utf-8"?>
-<w:styles xmlns:mc="http://schemas.openxmlformats.org/markup-compatibility/2006" xmlns:r="http://schemas.openxmlformats.org/officeDocument/2006/relationships" xmlns:w="http://schemas.openxmlformats.org/wordprocessingml/2006/main" xmlns:w14="http://schemas.microsoft.com/office/word/2010/wordml" xmlns:w15="http://schemas.microsoft.com/office/word/2012/wordml" mc:Ignorable="w14 w15">
+<w:styles xmlns:mc="http://schemas.openxmlformats.org/markup-compatibility/2006" xmlns:r="http://schemas.openxmlformats.org/officeDocument/2006/relationships" xmlns:w="http://schemas.openxmlformats.org/wordprocessingml/2006/main" xmlns:w14="http://schemas.microsoft.com/office/word/2010/wordml" xmlns:w15="http://schemas.microsoft.com/office/word/2012/wordml" xmlns:w16cid="http://schemas.microsoft.com/office/word/2016/wordml/cid" xmlns:w16se="http://schemas.microsoft.com/office/word/2015/wordml/symex" mc:Ignorable="w14 w15 w16se w16cid">
   <w:docDefaults>
     <w:rPrDefault>
       <w:rPr>
@@ -3833,7 +2470,7 @@
       </w:pPr>
     </w:pPrDefault>
   </w:docDefaults>
-  <w:latentStyles w:defLockedState="0" w:defUIPriority="99" w:defSemiHidden="0" w:defUnhideWhenUsed="0" w:defQFormat="0" w:count="371">
+  <w:latentStyles w:defLockedState="0" w:defUIPriority="99" w:defSemiHidden="0" w:defUnhideWhenUsed="0" w:defQFormat="0" w:count="377">
     <w:lsdException w:name="Normal" w:uiPriority="0" w:qFormat="1"/>
     <w:lsdException w:name="heading 1" w:uiPriority="9" w:qFormat="1"/>
     <w:lsdException w:name="heading 2" w:semiHidden="1" w:uiPriority="9" w:unhideWhenUsed="1" w:qFormat="1"/>
@@ -3981,11 +2618,8 @@
     <w:lsdException w:name="Table 3D effects 3" w:semiHidden="1" w:unhideWhenUsed="1"/>
     <w:lsdException w:name="Table Contemporary" w:semiHidden="1" w:unhideWhenUsed="1"/>
     <w:lsdException w:name="Table Elegant" w:semiHidden="1" w:unhideWhenUsed="1"/>
-    <w:lsdException w:name="Table Professional" w:semiHidden="1" w:unhideWhenUsed="1"/>
     <w:lsdException w:name="Table Subtle 1" w:semiHidden="1" w:unhideWhenUsed="1"/>
     <w:lsdException w:name="Table Subtle 2" w:semiHidden="1" w:unhideWhenUsed="1"/>
-    <w:lsdException w:name="Table Web 1" w:semiHidden="1" w:unhideWhenUsed="1"/>
-    <w:lsdException w:name="Table Web 2" w:semiHidden="1" w:unhideWhenUsed="1"/>
     <w:lsdException w:name="Table Web 3" w:semiHidden="1" w:unhideWhenUsed="1"/>
     <w:lsdException w:name="Balloon Text" w:semiHidden="1" w:unhideWhenUsed="1"/>
     <w:lsdException w:name="Table Grid" w:uiPriority="39"/>
@@ -4205,6 +2839,12 @@
     <w:lsdException w:name="List Table 5 Dark Accent 6" w:uiPriority="50"/>
     <w:lsdException w:name="List Table 6 Colorful Accent 6" w:uiPriority="51"/>
     <w:lsdException w:name="List Table 7 Colorful Accent 6" w:uiPriority="52"/>
+    <w:lsdException w:name="Mention" w:semiHidden="1" w:unhideWhenUsed="1"/>
+    <w:lsdException w:name="Smart Hyperlink" w:semiHidden="1" w:unhideWhenUsed="1"/>
+    <w:lsdException w:name="Hashtag" w:semiHidden="1" w:unhideWhenUsed="1"/>
+    <w:lsdException w:name="Unresolved Mention" w:semiHidden="1" w:unhideWhenUsed="1"/>
+    <w:lsdException w:name="Smart Link" w:semiHidden="1" w:unhideWhenUsed="1"/>
+    <w:lsdException w:name="Smart Link Error" w:semiHidden="1" w:unhideWhenUsed="1"/>
   </w:latentStyles>
   <w:style w:type="paragraph" w:default="1" w:styleId="Normal">
     <w:name w:val="Normal"/>

</xml_diff>